<commit_message>
vault backup: 2024-10-05 10:26:29
</commit_message>
<xml_diff>
--- a/Informatics/Lab2/Информатика_ЛР2_Вар_61_P3115_Линейский_Аким_Евгеньевич.docx
+++ b/Informatics/Lab2/Информатика_ЛР2_Вар_61_P3115_Линейский_Аким_Евгеньевич.docx
@@ -315,6 +315,9 @@
         <w:p>
           <w:pPr>
             <w:pStyle w:val="1"/>
+            <w:rPr>
+              <w:noProof/>
+            </w:rPr>
           </w:pPr>
           <w:r>
             <w:t>Содержание</w:t>
@@ -533,7 +536,7 @@
                 <w:noProof/>
                 <w:webHidden/>
               </w:rPr>
-              <w:t>13</w:t>
+              <w:t>9</w:t>
             </w:r>
             <w:r>
               <w:rPr>
@@ -604,7 +607,7 @@
                 <w:noProof/>
                 <w:webHidden/>
               </w:rPr>
-              <w:t>14</w:t>
+              <w:t>10</w:t>
             </w:r>
             <w:r>
               <w:rPr>
@@ -796,11 +799,7 @@
         <w:pStyle w:val="a7"/>
       </w:pPr>
     </w:p>
-    <w:p>
-      <w:pPr>
-        <w:pStyle w:val="1"/>
-      </w:pPr>
-    </w:p>
+    <w:p/>
     <w:p>
       <w:pPr>
         <w:pStyle w:val="1"/>
@@ -1868,6 +1867,19 @@
         </w:tc>
       </w:tr>
     </w:tbl>
+    <w:p>
+      <w:pPr>
+        <w:rPr>
+          <w:rFonts w:eastAsiaTheme="minorEastAsia"/>
+        </w:rPr>
+      </w:pPr>
+      <w:r>
+        <w:rPr>
+          <w:rFonts w:eastAsiaTheme="minorEastAsia"/>
+        </w:rPr>
+        <w:t>(рис. 1. Решение задачи №1)</w:t>
+      </w:r>
+    </w:p>
     <w:p>
       <w:pPr>
         <w:rPr>
@@ -2382,6 +2394,7 @@
     </w:p>
     <w:p>
       <w:r>
+        <w:lastRenderedPageBreak/>
         <w:t>Правильное сообщение: 1000011</w:t>
       </w:r>
       <w:r>
@@ -2393,7 +2406,6 @@
         <w:pStyle w:val="ad"/>
       </w:pPr>
       <w:r>
-        <w:lastRenderedPageBreak/>
         <w:t>№</w:t>
       </w:r>
       <w:r>
@@ -3272,6 +3284,37 @@
         </w:tc>
       </w:tr>
     </w:tbl>
+    <w:p>
+      <w:pPr>
+        <w:rPr>
+          <w:rFonts w:eastAsiaTheme="minorEastAsia"/>
+        </w:rPr>
+      </w:pPr>
+      <w:r>
+        <w:rPr>
+          <w:rFonts w:eastAsiaTheme="minorEastAsia"/>
+        </w:rPr>
+        <w:t xml:space="preserve">(рис. </w:t>
+      </w:r>
+      <w:r>
+        <w:rPr>
+          <w:rFonts w:eastAsiaTheme="minorEastAsia"/>
+        </w:rPr>
+        <w:t>2</w:t>
+      </w:r>
+      <w:r>
+        <w:rPr>
+          <w:rFonts w:eastAsiaTheme="minorEastAsia"/>
+        </w:rPr>
+        <w:t>. Решение задачи №</w:t>
+      </w:r>
+      <w:r>
+        <w:rPr>
+          <w:rFonts w:eastAsiaTheme="minorEastAsia"/>
+        </w:rPr>
+        <w:t>2)</w:t>
+      </w:r>
+    </w:p>
     <w:p>
       <w:pPr>
         <w:rPr>
@@ -4663,6 +4706,44 @@
       <w:pPr>
         <w:rPr>
           <w:rFonts w:eastAsiaTheme="minorEastAsia"/>
+        </w:rPr>
+      </w:pPr>
+      <w:r>
+        <w:rPr>
+          <w:rFonts w:eastAsiaTheme="minorEastAsia"/>
+        </w:rPr>
+        <w:lastRenderedPageBreak/>
+        <w:t xml:space="preserve">(рис. </w:t>
+      </w:r>
+      <w:r>
+        <w:rPr>
+          <w:rFonts w:eastAsiaTheme="minorEastAsia"/>
+        </w:rPr>
+        <w:t>3</w:t>
+      </w:r>
+      <w:r>
+        <w:rPr>
+          <w:rFonts w:eastAsiaTheme="minorEastAsia"/>
+        </w:rPr>
+        <w:t>. Решение задачи №</w:t>
+      </w:r>
+      <w:r>
+        <w:rPr>
+          <w:rFonts w:eastAsiaTheme="minorEastAsia"/>
+        </w:rPr>
+        <w:t>3</w:t>
+      </w:r>
+      <w:r>
+        <w:rPr>
+          <w:rFonts w:eastAsiaTheme="minorEastAsia"/>
+        </w:rPr>
+        <w:t>)</w:t>
+      </w:r>
+    </w:p>
+    <w:p>
+      <w:pPr>
+        <w:rPr>
+          <w:rFonts w:eastAsiaTheme="minorEastAsia"/>
           <w:lang w:val="en-US"/>
         </w:rPr>
       </w:pPr>
@@ -4876,7 +4957,6 @@
               <w:rFonts w:ascii="Cambria Math" w:hAnsi="Cambria Math"/>
               <w:lang w:val="en-US"/>
             </w:rPr>
-            <w:lastRenderedPageBreak/>
             <m:t>s</m:t>
           </m:r>
           <m:r>
@@ -5603,7 +5683,7 @@
         <w:tc>
           <w:tcPr>
             <w:tcW w:w="1008" w:type="dxa"/>
-            <w:shd w:val="clear" w:color="auto" w:fill="D0CECE" w:themeFill="background2" w:themeFillShade="E6"/>
+            <w:shd w:val="clear" w:color="auto" w:fill="D9D9D9" w:themeFill="background1" w:themeFillShade="D9"/>
           </w:tcPr>
           <w:p>
             <w:pPr>
@@ -5622,7 +5702,7 @@
         <w:tc>
           <w:tcPr>
             <w:tcW w:w="1008" w:type="dxa"/>
-            <w:shd w:val="clear" w:color="auto" w:fill="D0CECE" w:themeFill="background2" w:themeFillShade="E6"/>
+            <w:shd w:val="clear" w:color="auto" w:fill="D9D9D9" w:themeFill="background1" w:themeFillShade="D9"/>
           </w:tcPr>
           <w:p>
             <w:r>
@@ -6091,6 +6171,43 @@
         </w:tc>
       </w:tr>
     </w:tbl>
+    <w:p>
+      <w:pPr>
+        <w:rPr>
+          <w:rFonts w:eastAsiaTheme="minorEastAsia"/>
+        </w:rPr>
+      </w:pPr>
+      <w:r>
+        <w:rPr>
+          <w:rFonts w:eastAsiaTheme="minorEastAsia"/>
+        </w:rPr>
+        <w:t xml:space="preserve">(рис. </w:t>
+      </w:r>
+      <w:r>
+        <w:rPr>
+          <w:rFonts w:eastAsiaTheme="minorEastAsia"/>
+        </w:rPr>
+        <w:t>4</w:t>
+      </w:r>
+      <w:r>
+        <w:rPr>
+          <w:rFonts w:eastAsiaTheme="minorEastAsia"/>
+        </w:rPr>
+        <w:t>. Решение задачи №</w:t>
+      </w:r>
+      <w:r>
+        <w:rPr>
+          <w:rFonts w:eastAsiaTheme="minorEastAsia"/>
+        </w:rPr>
+        <w:t>4</w:t>
+      </w:r>
+      <w:r>
+        <w:rPr>
+          <w:rFonts w:eastAsiaTheme="minorEastAsia"/>
+        </w:rPr>
+        <w:t>)</w:t>
+      </w:r>
+    </w:p>
     <w:p>
       <w:pPr>
         <w:rPr>
@@ -6628,6 +6745,7 @@
         <w:pStyle w:val="ad"/>
       </w:pPr>
       <w:r>
+        <w:lastRenderedPageBreak/>
         <w:t>№</w:t>
       </w:r>
       <w:r>
@@ -7183,7 +7301,6 @@
           </w:tcPr>
           <w:p>
             <w:r>
-              <w:lastRenderedPageBreak/>
               <w:t>Знач.</w:t>
             </w:r>
           </w:p>
@@ -8455,6 +8572,45 @@
         </w:tc>
       </w:tr>
     </w:tbl>
+    <w:p>
+      <w:pPr>
+        <w:rPr>
+          <w:rFonts w:eastAsiaTheme="minorEastAsia"/>
+        </w:rPr>
+      </w:pPr>
+      <w:r>
+        <w:rPr>
+          <w:rFonts w:eastAsiaTheme="minorEastAsia"/>
+        </w:rPr>
+        <w:t>(</w:t>
+      </w:r>
+      <w:proofErr w:type="gramStart"/>
+      <w:r>
+        <w:rPr>
+          <w:rFonts w:eastAsiaTheme="minorEastAsia"/>
+        </w:rPr>
+        <w:t>рис. .</w:t>
+      </w:r>
+      <w:proofErr w:type="gramEnd"/>
+      <w:r>
+        <w:rPr>
+          <w:rFonts w:eastAsiaTheme="minorEastAsia"/>
+        </w:rPr>
+        <w:t xml:space="preserve"> Решение задачи №</w:t>
+      </w:r>
+      <w:r>
+        <w:rPr>
+          <w:rFonts w:eastAsiaTheme="minorEastAsia"/>
+        </w:rPr>
+        <w:t>5</w:t>
+      </w:r>
+      <w:r>
+        <w:rPr>
+          <w:rFonts w:eastAsiaTheme="minorEastAsia"/>
+        </w:rPr>
+        <w:t>)</w:t>
+      </w:r>
+    </w:p>
     <w:p>
       <w:pPr>
         <w:rPr>
@@ -9397,37 +9553,45 @@
       </w:r>
     </w:p>
     <w:p>
+      <w:r>
+        <w:t xml:space="preserve">Правильное сообщение: </w:t>
+      </w:r>
+      <w:r>
+        <w:t>010001101010011.</w:t>
+      </w:r>
+    </w:p>
+    <w:p/>
+    <w:p/>
+    <w:p/>
+    <w:p>
       <w:pPr>
-        <w:rPr>
-          <w:lang w:val="en-US"/>
-        </w:rPr>
+        <w:pStyle w:val="ad"/>
       </w:pPr>
       <w:r>
-        <w:t xml:space="preserve">Правильное сообщение: </w:t>
-      </w:r>
-      <w:r>
-        <w:t>010001101010011.</w:t>
+        <w:lastRenderedPageBreak/>
+        <w:t>Дополнительное задание</w:t>
       </w:r>
     </w:p>
     <w:p>
       <w:pPr>
         <w:pStyle w:val="ad"/>
+        <w:rPr>
+          <w:b w:val="0"/>
+          <w:bCs w:val="0"/>
+        </w:rPr>
       </w:pPr>
       <w:r>
-        <w:t>Дополнительное задание</w:t>
-      </w:r>
-    </w:p>
-    <w:p>
-      <w:pPr>
-        <w:ind w:firstLine="708"/>
-        <w:rPr>
-          <w:lang w:val="en-US"/>
-        </w:rPr>
-      </w:pPr>
-      <w:r>
+        <w:rPr>
+          <w:b w:val="0"/>
+          <w:bCs w:val="0"/>
+        </w:rPr>
         <w:t xml:space="preserve">Написание программы для </w:t>
       </w:r>
       <w:r>
+        <w:rPr>
+          <w:b w:val="0"/>
+          <w:bCs w:val="0"/>
+        </w:rPr>
         <w:t>анализа введенного сообщения на основе классического кода Хэмминга, которая выдает правильное сообщение (только информационные биты) и указывает бит с ошибкой при его наличии.</w:t>
       </w:r>
     </w:p>
@@ -15602,6 +15766,7 @@
           <w:szCs w:val="20"/>
           <w:lang w:val="en-US" w:eastAsia="ru-RU"/>
         </w:rPr>
+        <w:lastRenderedPageBreak/>
         <w:t xml:space="preserve">                    </w:t>
       </w:r>
       <w:r>
@@ -16404,7 +16569,6 @@
       </w:pPr>
       <w:bookmarkStart w:id="4" w:name="_Toc178799479"/>
       <w:r>
-        <w:lastRenderedPageBreak/>
         <w:t>Заключение</w:t>
       </w:r>
       <w:bookmarkEnd w:id="4"/>
@@ -16454,14 +16618,6 @@
         <w:t>ознакомился с базовыми терминами кодирования сообщений, изучил способы выявления ошибок в передаваемом сообщении, узнал и попробовал на практике кодирование и проверку информации в кодах Хэмминга.</w:t>
       </w:r>
     </w:p>
-    <w:p/>
-    <w:p/>
-    <w:p/>
-    <w:p/>
-    <w:p/>
-    <w:p/>
-    <w:p/>
-    <w:p/>
     <w:p/>
     <w:p/>
     <w:p/>
@@ -17406,7 +17562,7 @@
   <w:style w:type="paragraph" w:default="1" w:styleId="a">
     <w:name w:val="Normal"/>
     <w:qFormat/>
-    <w:rsid w:val="006775A5"/>
+    <w:rsid w:val="001B0CA4"/>
     <w:pPr>
       <w:spacing w:line="360" w:lineRule="auto"/>
       <w:jc w:val="both"/>
@@ -17438,6 +17594,7 @@
   <w:style w:type="character" w:default="1" w:styleId="a0">
     <w:name w:val="Default Paragraph Font"/>
     <w:uiPriority w:val="1"/>
+    <w:semiHidden/>
     <w:unhideWhenUsed/>
   </w:style>
   <w:style w:type="table" w:default="1" w:styleId="a1">

</xml_diff>

<commit_message>
vault backup: 2024-10-07 21:52:13
</commit_message>
<xml_diff>
--- a/Informatics/Lab2/Информатика_ЛР2_Вар_61_P3115_Линейский_Аким_Евгеньевич.docx
+++ b/Informatics/Lab2/Информатика_ЛР2_Вар_61_P3115_Линейский_Аким_Евгеньевич.docx
@@ -258,13 +258,8 @@
       <w:pPr>
         <w:jc w:val="right"/>
       </w:pPr>
-      <w:proofErr w:type="spellStart"/>
-      <w:r>
-        <w:t>Белокон</w:t>
-      </w:r>
-      <w:proofErr w:type="spellEnd"/>
-      <w:r>
-        <w:t xml:space="preserve"> Юлия Алексеевна</w:t>
+      <w:r>
+        <w:t>Белокон Юлия Алексеевна</w:t>
       </w:r>
     </w:p>
     <w:p/>
@@ -295,8 +290,8 @@
         <w:t>2024</w:t>
       </w:r>
     </w:p>
-    <w:bookmarkStart w:id="0" w:name="_Toc178799476" w:displacedByCustomXml="next"/>
-    <w:bookmarkStart w:id="1" w:name="_Toc178799238" w:displacedByCustomXml="next"/>
+    <w:bookmarkStart w:id="0" w:name="_Toc178799238" w:displacedByCustomXml="next"/>
+    <w:bookmarkStart w:id="1" w:name="_Toc178799476" w:displacedByCustomXml="next"/>
     <w:sdt>
       <w:sdtPr>
         <w:rPr>
@@ -959,15 +954,7 @@
         <w:t>9</w:t>
       </w:r>
       <w:r>
-        <w:t xml:space="preserve">. Дополнительное задание №1 (позволяет набрать от 86 до 100 процентов от максимального числа баллов </w:t>
-      </w:r>
-      <w:proofErr w:type="spellStart"/>
-      <w:r>
-        <w:t>БаРС</w:t>
-      </w:r>
-      <w:proofErr w:type="spellEnd"/>
-      <w:r>
-        <w:t xml:space="preserve"> за данную лабораторную). </w:t>
+        <w:t xml:space="preserve">. Дополнительное задание №1 (позволяет набрать от 86 до 100 процентов от максимального числа баллов БаРС за данную лабораторную). </w:t>
       </w:r>
       <w:r>
         <w:lastRenderedPageBreak/>
@@ -3294,25 +3281,7 @@
         <w:rPr>
           <w:rFonts w:eastAsiaTheme="minorEastAsia"/>
         </w:rPr>
-        <w:t xml:space="preserve">(рис. </w:t>
-      </w:r>
-      <w:r>
-        <w:rPr>
-          <w:rFonts w:eastAsiaTheme="minorEastAsia"/>
-        </w:rPr>
-        <w:t>2</w:t>
-      </w:r>
-      <w:r>
-        <w:rPr>
-          <w:rFonts w:eastAsiaTheme="minorEastAsia"/>
-        </w:rPr>
-        <w:t>. Решение задачи №</w:t>
-      </w:r>
-      <w:r>
-        <w:rPr>
-          <w:rFonts w:eastAsiaTheme="minorEastAsia"/>
-        </w:rPr>
-        <w:t>2)</w:t>
+        <w:t>(рис. 2. Решение задачи №2)</w:t>
       </w:r>
     </w:p>
     <w:p>
@@ -4713,31 +4682,7 @@
           <w:rFonts w:eastAsiaTheme="minorEastAsia"/>
         </w:rPr>
         <w:lastRenderedPageBreak/>
-        <w:t xml:space="preserve">(рис. </w:t>
-      </w:r>
-      <w:r>
-        <w:rPr>
-          <w:rFonts w:eastAsiaTheme="minorEastAsia"/>
-        </w:rPr>
-        <w:t>3</w:t>
-      </w:r>
-      <w:r>
-        <w:rPr>
-          <w:rFonts w:eastAsiaTheme="minorEastAsia"/>
-        </w:rPr>
-        <w:t>. Решение задачи №</w:t>
-      </w:r>
-      <w:r>
-        <w:rPr>
-          <w:rFonts w:eastAsiaTheme="minorEastAsia"/>
-        </w:rPr>
-        <w:t>3</w:t>
-      </w:r>
-      <w:r>
-        <w:rPr>
-          <w:rFonts w:eastAsiaTheme="minorEastAsia"/>
-        </w:rPr>
-        <w:t>)</w:t>
+        <w:t>(рис. 3. Решение задачи №3)</w:t>
       </w:r>
     </w:p>
     <w:p>
@@ -5239,14 +5184,12 @@
       <w:r>
         <w:t xml:space="preserve">Ошибка в символе </w:t>
       </w:r>
-      <w:proofErr w:type="spellStart"/>
       <w:r>
         <w:rPr>
           <w:lang w:val="en-US"/>
         </w:rPr>
         <w:t>i</w:t>
       </w:r>
-      <w:proofErr w:type="spellEnd"/>
       <w:r>
         <w:t>3</w:t>
       </w:r>
@@ -6181,31 +6124,7 @@
         <w:rPr>
           <w:rFonts w:eastAsiaTheme="minorEastAsia"/>
         </w:rPr>
-        <w:t xml:space="preserve">(рис. </w:t>
-      </w:r>
-      <w:r>
-        <w:rPr>
-          <w:rFonts w:eastAsiaTheme="minorEastAsia"/>
-        </w:rPr>
-        <w:t>4</w:t>
-      </w:r>
-      <w:r>
-        <w:rPr>
-          <w:rFonts w:eastAsiaTheme="minorEastAsia"/>
-        </w:rPr>
-        <w:t>. Решение задачи №</w:t>
-      </w:r>
-      <w:r>
-        <w:rPr>
-          <w:rFonts w:eastAsiaTheme="minorEastAsia"/>
-        </w:rPr>
-        <w:t>4</w:t>
-      </w:r>
-      <w:r>
-        <w:rPr>
-          <w:rFonts w:eastAsiaTheme="minorEastAsia"/>
-        </w:rPr>
-        <w:t>)</w:t>
+        <w:t>(рис. 4. Решение задачи №4)</w:t>
       </w:r>
     </w:p>
     <w:p>
@@ -8596,19 +8515,7 @@
         <w:rPr>
           <w:rFonts w:eastAsiaTheme="minorEastAsia"/>
         </w:rPr>
-        <w:t xml:space="preserve"> Решение задачи №</w:t>
-      </w:r>
-      <w:r>
-        <w:rPr>
-          <w:rFonts w:eastAsiaTheme="minorEastAsia"/>
-        </w:rPr>
-        <w:t>5</w:t>
-      </w:r>
-      <w:r>
-        <w:rPr>
-          <w:rFonts w:eastAsiaTheme="minorEastAsia"/>
-        </w:rPr>
-        <w:t>)</w:t>
+        <w:t xml:space="preserve"> Решение задачи №5)</w:t>
       </w:r>
     </w:p>
     <w:p>
@@ -9569,6 +9476,163 @@
       </w:pPr>
       <w:r>
         <w:lastRenderedPageBreak/>
+        <w:t>№6</w:t>
+      </w:r>
+    </w:p>
+    <w:p>
+      <w:pPr>
+        <w:rPr>
+          <w:rFonts w:eastAsiaTheme="minorEastAsia"/>
+        </w:rPr>
+      </w:pPr>
+      <w:r>
+        <w:tab/>
+      </w:r>
+      <m:oMath>
+        <m:r>
+          <w:rPr>
+            <w:rFonts w:ascii="Cambria Math" w:hAnsi="Cambria Math"/>
+          </w:rPr>
+          <m:t>43+80+5+42+61</m:t>
+        </m:r>
+        <m:r>
+          <w:rPr>
+            <w:rFonts w:ascii="Cambria Math" w:hAnsi="Cambria Math"/>
+          </w:rPr>
+          <m:t xml:space="preserve">= </m:t>
+        </m:r>
+        <m:r>
+          <w:rPr>
+            <w:rFonts w:ascii="Cambria Math" w:hAnsi="Cambria Math"/>
+          </w:rPr>
+          <m:t>231</m:t>
+        </m:r>
+      </m:oMath>
+    </w:p>
+    <w:p>
+      <w:pPr>
+        <w:rPr>
+          <w:rFonts w:eastAsiaTheme="minorEastAsia"/>
+        </w:rPr>
+      </w:pPr>
+      <w:r>
+        <w:rPr>
+          <w:rFonts w:eastAsiaTheme="minorEastAsia"/>
+        </w:rPr>
+        <w:tab/>
+      </w:r>
+      <m:oMath>
+        <m:r>
+          <w:rPr>
+            <w:rFonts w:ascii="Cambria Math" w:eastAsiaTheme="minorEastAsia" w:hAnsi="Cambria Math"/>
+          </w:rPr>
+          <m:t>231*4=</m:t>
+        </m:r>
+        <m:r>
+          <w:rPr>
+            <w:rFonts w:ascii="Cambria Math" w:eastAsiaTheme="minorEastAsia" w:hAnsi="Cambria Math"/>
+          </w:rPr>
+          <m:t>924</m:t>
+        </m:r>
+      </m:oMath>
+    </w:p>
+    <w:p>
+      <w:pPr>
+        <w:rPr>
+          <w:rFonts w:eastAsiaTheme="minorEastAsia"/>
+        </w:rPr>
+      </w:pPr>
+      <w:r>
+        <w:rPr>
+          <w:rFonts w:eastAsiaTheme="minorEastAsia"/>
+        </w:rPr>
+        <w:tab/>
+      </w:r>
+      <m:oMath>
+        <m:sSup>
+          <m:sSupPr>
+            <m:ctrlPr>
+              <w:rPr>
+                <w:rFonts w:ascii="Cambria Math" w:eastAsiaTheme="minorEastAsia" w:hAnsi="Cambria Math"/>
+                <w:i/>
+              </w:rPr>
+            </m:ctrlPr>
+          </m:sSupPr>
+          <m:e>
+            <m:r>
+              <w:rPr>
+                <w:rFonts w:ascii="Cambria Math" w:eastAsiaTheme="minorEastAsia" w:hAnsi="Cambria Math"/>
+              </w:rPr>
+              <m:t>2</m:t>
+            </m:r>
+          </m:e>
+          <m:sup>
+            <m:r>
+              <w:rPr>
+                <w:rFonts w:ascii="Cambria Math" w:eastAsiaTheme="minorEastAsia" w:hAnsi="Cambria Math"/>
+              </w:rPr>
+              <m:t>9</m:t>
+            </m:r>
+          </m:sup>
+        </m:sSup>
+        <m:r>
+          <w:rPr>
+            <w:rFonts w:ascii="Cambria Math" w:eastAsiaTheme="minorEastAsia" w:hAnsi="Cambria Math"/>
+          </w:rPr>
+          <m:t>≤</m:t>
+        </m:r>
+        <m:r>
+          <w:rPr>
+            <w:rFonts w:ascii="Cambria Math" w:eastAsiaTheme="minorEastAsia" w:hAnsi="Cambria Math"/>
+          </w:rPr>
+          <m:t>924≤</m:t>
+        </m:r>
+        <m:sSup>
+          <m:sSupPr>
+            <m:ctrlPr>
+              <w:rPr>
+                <w:rFonts w:ascii="Cambria Math" w:eastAsiaTheme="minorEastAsia" w:hAnsi="Cambria Math"/>
+                <w:i/>
+                <w:lang w:val="en-US"/>
+              </w:rPr>
+            </m:ctrlPr>
+          </m:sSupPr>
+          <m:e>
+            <m:r>
+              <w:rPr>
+                <w:rFonts w:ascii="Cambria Math" w:eastAsiaTheme="minorEastAsia" w:hAnsi="Cambria Math"/>
+              </w:rPr>
+              <m:t>9</m:t>
+            </m:r>
+          </m:e>
+          <m:sup>
+            <m:r>
+              <w:rPr>
+                <w:rFonts w:ascii="Cambria Math" w:eastAsiaTheme="minorEastAsia" w:hAnsi="Cambria Math"/>
+              </w:rPr>
+              <m:t>10</m:t>
+            </m:r>
+          </m:sup>
+        </m:sSup>
+      </m:oMath>
+      <w:r>
+        <w:rPr>
+          <w:rFonts w:eastAsiaTheme="minorEastAsia"/>
+        </w:rPr>
+        <w:t xml:space="preserve"> |=&gt; </w:t>
+      </w:r>
+      <w:r>
+        <w:rPr>
+          <w:rFonts w:eastAsiaTheme="minorEastAsia"/>
+        </w:rPr>
+        <w:t>количество проверочных битов 9</w:t>
+      </w:r>
+    </w:p>
+    <w:p>
+      <w:pPr>
+        <w:pStyle w:val="ad"/>
+      </w:pPr>
+      <w:r>
         <w:t>Дополнительное задание</w:t>
       </w:r>
     </w:p>
@@ -9668,7 +9732,6 @@
         </w:rPr>
         <w:t xml:space="preserve"> </w:t>
       </w:r>
-      <w:proofErr w:type="spellStart"/>
       <w:proofErr w:type="gramStart"/>
       <w:r>
         <w:rPr>
@@ -9721,7 +9784,6 @@
         </w:rPr>
         <w:t>Scanner</w:t>
       </w:r>
-      <w:proofErr w:type="spellEnd"/>
       <w:r>
         <w:rPr>
           <w:rFonts w:ascii="Courier New" w:eastAsia="Times New Roman" w:hAnsi="Courier New" w:cs="Courier New"/>
@@ -10008,20 +10070,8 @@
           <w:szCs w:val="20"/>
           <w:lang w:val="en-US" w:eastAsia="ru-RU"/>
         </w:rPr>
-        <w:t xml:space="preserve"> </w:t>
-      </w:r>
-      <w:proofErr w:type="spellStart"/>
-      <w:r>
-        <w:rPr>
-          <w:rFonts w:ascii="Courier New" w:eastAsia="Times New Roman" w:hAnsi="Courier New" w:cs="Courier New"/>
-          <w:color w:val="000000"/>
-          <w:sz w:val="20"/>
-          <w:szCs w:val="20"/>
-          <w:lang w:val="en-US" w:eastAsia="ru-RU"/>
-        </w:rPr>
-        <w:t>args</w:t>
-      </w:r>
-      <w:proofErr w:type="spellEnd"/>
+        <w:t xml:space="preserve"> args</w:t>
+      </w:r>
       <w:r>
         <w:rPr>
           <w:rFonts w:ascii="Courier New" w:eastAsia="Times New Roman" w:hAnsi="Courier New" w:cs="Courier New"/>
@@ -10114,29 +10164,7 @@
           <w:szCs w:val="20"/>
           <w:lang w:val="en-US" w:eastAsia="ru-RU"/>
         </w:rPr>
-        <w:t xml:space="preserve"> </w:t>
-      </w:r>
-      <w:proofErr w:type="spellStart"/>
-      <w:r>
-        <w:rPr>
-          <w:rFonts w:ascii="Courier New" w:eastAsia="Times New Roman" w:hAnsi="Courier New" w:cs="Courier New"/>
-          <w:color w:val="000000"/>
-          <w:sz w:val="20"/>
-          <w:szCs w:val="20"/>
-          <w:lang w:val="en-US" w:eastAsia="ru-RU"/>
-        </w:rPr>
-        <w:t>scanner</w:t>
-      </w:r>
-      <w:proofErr w:type="spellEnd"/>
-      <w:r>
-        <w:rPr>
-          <w:rFonts w:ascii="Courier New" w:eastAsia="Times New Roman" w:hAnsi="Courier New" w:cs="Courier New"/>
-          <w:color w:val="000000"/>
-          <w:sz w:val="20"/>
-          <w:szCs w:val="20"/>
-          <w:lang w:val="en-US" w:eastAsia="ru-RU"/>
-        </w:rPr>
-        <w:t xml:space="preserve"> </w:t>
+        <w:t xml:space="preserve"> scanner </w:t>
       </w:r>
       <w:r>
         <w:rPr>
@@ -10330,7 +10358,6 @@
         </w:rPr>
         <w:t xml:space="preserve">        </w:t>
       </w:r>
-      <w:proofErr w:type="spellStart"/>
       <w:r>
         <w:rPr>
           <w:rFonts w:ascii="Courier New" w:eastAsia="Times New Roman" w:hAnsi="Courier New" w:cs="Courier New"/>
@@ -10383,7 +10410,6 @@
         </w:rPr>
         <w:t>println</w:t>
       </w:r>
-      <w:proofErr w:type="spellEnd"/>
       <w:r>
         <w:rPr>
           <w:rFonts w:ascii="Courier New" w:eastAsia="Times New Roman" w:hAnsi="Courier New" w:cs="Courier New"/>
@@ -10508,7 +10534,6 @@
         </w:rPr>
         <w:t xml:space="preserve"> </w:t>
       </w:r>
-      <w:proofErr w:type="spellStart"/>
       <w:proofErr w:type="gramStart"/>
       <w:r>
         <w:rPr>
@@ -10540,7 +10565,6 @@
         </w:rPr>
         <w:t>nextLine</w:t>
       </w:r>
-      <w:proofErr w:type="spellEnd"/>
       <w:proofErr w:type="gramEnd"/>
       <w:r>
         <w:rPr>
@@ -10654,20 +10678,58 @@
           <w:szCs w:val="20"/>
           <w:lang w:val="en-US" w:eastAsia="ru-RU"/>
         </w:rPr>
+        <w:t xml:space="preserve"> code_pow </w:t>
+      </w:r>
+      <w:r>
+        <w:rPr>
+          <w:rFonts w:ascii="Courier New" w:eastAsia="Times New Roman" w:hAnsi="Courier New" w:cs="Courier New"/>
+          <w:color w:val="808030"/>
+          <w:sz w:val="20"/>
+          <w:szCs w:val="20"/>
+          <w:lang w:val="en-US" w:eastAsia="ru-RU"/>
+        </w:rPr>
+        <w:t>=</w:t>
+      </w:r>
+      <w:r>
+        <w:rPr>
+          <w:rFonts w:ascii="Courier New" w:eastAsia="Times New Roman" w:hAnsi="Courier New" w:cs="Courier New"/>
+          <w:color w:val="000000"/>
+          <w:sz w:val="20"/>
+          <w:szCs w:val="20"/>
+          <w:lang w:val="en-US" w:eastAsia="ru-RU"/>
+        </w:rPr>
         <w:t xml:space="preserve"> </w:t>
       </w:r>
-      <w:proofErr w:type="spellStart"/>
-      <w:r>
-        <w:rPr>
-          <w:rFonts w:ascii="Courier New" w:eastAsia="Times New Roman" w:hAnsi="Courier New" w:cs="Courier New"/>
-          <w:color w:val="000000"/>
-          <w:sz w:val="20"/>
-          <w:szCs w:val="20"/>
-          <w:lang w:val="en-US" w:eastAsia="ru-RU"/>
-        </w:rPr>
-        <w:t>code_pow</w:t>
-      </w:r>
-      <w:proofErr w:type="spellEnd"/>
+      <w:r>
+        <w:rPr>
+          <w:rFonts w:ascii="Courier New" w:eastAsia="Times New Roman" w:hAnsi="Courier New" w:cs="Courier New"/>
+          <w:color w:val="808030"/>
+          <w:sz w:val="20"/>
+          <w:szCs w:val="20"/>
+          <w:lang w:val="en-US" w:eastAsia="ru-RU"/>
+        </w:rPr>
+        <w:t>(</w:t>
+      </w:r>
+      <w:r>
+        <w:rPr>
+          <w:rFonts w:ascii="Courier New" w:eastAsia="Times New Roman" w:hAnsi="Courier New" w:cs="Courier New"/>
+          <w:color w:val="BB7977"/>
+          <w:sz w:val="20"/>
+          <w:szCs w:val="20"/>
+          <w:lang w:val="en-US" w:eastAsia="ru-RU"/>
+        </w:rPr>
+        <w:t>int</w:t>
+      </w:r>
+      <w:r>
+        <w:rPr>
+          <w:rFonts w:ascii="Courier New" w:eastAsia="Times New Roman" w:hAnsi="Courier New" w:cs="Courier New"/>
+          <w:color w:val="808030"/>
+          <w:sz w:val="20"/>
+          <w:szCs w:val="20"/>
+          <w:lang w:val="en-US" w:eastAsia="ru-RU"/>
+        </w:rPr>
+        <w:t>)</w:t>
+      </w:r>
       <w:r>
         <w:rPr>
           <w:rFonts w:ascii="Courier New" w:eastAsia="Times New Roman" w:hAnsi="Courier New" w:cs="Courier New"/>
@@ -10678,67 +10740,6 @@
         </w:rPr>
         <w:t xml:space="preserve"> </w:t>
       </w:r>
-      <w:r>
-        <w:rPr>
-          <w:rFonts w:ascii="Courier New" w:eastAsia="Times New Roman" w:hAnsi="Courier New" w:cs="Courier New"/>
-          <w:color w:val="808030"/>
-          <w:sz w:val="20"/>
-          <w:szCs w:val="20"/>
-          <w:lang w:val="en-US" w:eastAsia="ru-RU"/>
-        </w:rPr>
-        <w:t>=</w:t>
-      </w:r>
-      <w:r>
-        <w:rPr>
-          <w:rFonts w:ascii="Courier New" w:eastAsia="Times New Roman" w:hAnsi="Courier New" w:cs="Courier New"/>
-          <w:color w:val="000000"/>
-          <w:sz w:val="20"/>
-          <w:szCs w:val="20"/>
-          <w:lang w:val="en-US" w:eastAsia="ru-RU"/>
-        </w:rPr>
-        <w:t xml:space="preserve"> </w:t>
-      </w:r>
-      <w:r>
-        <w:rPr>
-          <w:rFonts w:ascii="Courier New" w:eastAsia="Times New Roman" w:hAnsi="Courier New" w:cs="Courier New"/>
-          <w:color w:val="808030"/>
-          <w:sz w:val="20"/>
-          <w:szCs w:val="20"/>
-          <w:lang w:val="en-US" w:eastAsia="ru-RU"/>
-        </w:rPr>
-        <w:t>(</w:t>
-      </w:r>
-      <w:r>
-        <w:rPr>
-          <w:rFonts w:ascii="Courier New" w:eastAsia="Times New Roman" w:hAnsi="Courier New" w:cs="Courier New"/>
-          <w:color w:val="BB7977"/>
-          <w:sz w:val="20"/>
-          <w:szCs w:val="20"/>
-          <w:lang w:val="en-US" w:eastAsia="ru-RU"/>
-        </w:rPr>
-        <w:t>int</w:t>
-      </w:r>
-      <w:r>
-        <w:rPr>
-          <w:rFonts w:ascii="Courier New" w:eastAsia="Times New Roman" w:hAnsi="Courier New" w:cs="Courier New"/>
-          <w:color w:val="808030"/>
-          <w:sz w:val="20"/>
-          <w:szCs w:val="20"/>
-          <w:lang w:val="en-US" w:eastAsia="ru-RU"/>
-        </w:rPr>
-        <w:t>)</w:t>
-      </w:r>
-      <w:r>
-        <w:rPr>
-          <w:rFonts w:ascii="Courier New" w:eastAsia="Times New Roman" w:hAnsi="Courier New" w:cs="Courier New"/>
-          <w:color w:val="000000"/>
-          <w:sz w:val="20"/>
-          <w:szCs w:val="20"/>
-          <w:lang w:val="en-US" w:eastAsia="ru-RU"/>
-        </w:rPr>
-        <w:t xml:space="preserve"> </w:t>
-      </w:r>
-      <w:proofErr w:type="spellStart"/>
       <w:r>
         <w:rPr>
           <w:rFonts w:ascii="Courier New" w:eastAsia="Times New Roman" w:hAnsi="Courier New" w:cs="Courier New"/>
@@ -10771,7 +10772,6 @@
         </w:rPr>
         <w:t>ceil</w:t>
       </w:r>
-      <w:proofErr w:type="spellEnd"/>
       <w:r>
         <w:rPr>
           <w:rFonts w:ascii="Courier New" w:eastAsia="Times New Roman" w:hAnsi="Courier New" w:cs="Courier New"/>
@@ -10824,7 +10824,6 @@
         </w:rPr>
         <w:t>(</w:t>
       </w:r>
-      <w:proofErr w:type="spellStart"/>
       <w:proofErr w:type="gramStart"/>
       <w:r>
         <w:rPr>
@@ -10856,7 +10855,6 @@
         </w:rPr>
         <w:t>length</w:t>
       </w:r>
-      <w:proofErr w:type="spellEnd"/>
       <w:proofErr w:type="gramEnd"/>
       <w:r>
         <w:rPr>
@@ -11050,20 +11048,8 @@
           <w:szCs w:val="20"/>
           <w:lang w:val="en-US" w:eastAsia="ru-RU"/>
         </w:rPr>
-        <w:t xml:space="preserve"> </w:t>
-      </w:r>
-      <w:proofErr w:type="spellStart"/>
-      <w:r>
-        <w:rPr>
-          <w:rFonts w:ascii="Courier New" w:eastAsia="Times New Roman" w:hAnsi="Courier New" w:cs="Courier New"/>
-          <w:color w:val="000000"/>
-          <w:sz w:val="20"/>
-          <w:szCs w:val="20"/>
-          <w:lang w:val="en-US" w:eastAsia="ru-RU"/>
-        </w:rPr>
-        <w:t>inf_bit</w:t>
-      </w:r>
-      <w:proofErr w:type="spellEnd"/>
+        <w:t xml:space="preserve"> inf_bit</w:t>
+      </w:r>
       <w:r>
         <w:rPr>
           <w:rFonts w:ascii="Courier New" w:eastAsia="Times New Roman" w:hAnsi="Courier New" w:cs="Courier New"/>
@@ -11082,29 +11068,7 @@
           <w:szCs w:val="20"/>
           <w:lang w:val="en-US" w:eastAsia="ru-RU"/>
         </w:rPr>
-        <w:t xml:space="preserve"> </w:t>
-      </w:r>
-      <w:proofErr w:type="spellStart"/>
-      <w:r>
-        <w:rPr>
-          <w:rFonts w:ascii="Courier New" w:eastAsia="Times New Roman" w:hAnsi="Courier New" w:cs="Courier New"/>
-          <w:color w:val="000000"/>
-          <w:sz w:val="20"/>
-          <w:szCs w:val="20"/>
-          <w:lang w:val="en-US" w:eastAsia="ru-RU"/>
-        </w:rPr>
-        <w:t>error_index</w:t>
-      </w:r>
-      <w:proofErr w:type="spellEnd"/>
-      <w:r>
-        <w:rPr>
-          <w:rFonts w:ascii="Courier New" w:eastAsia="Times New Roman" w:hAnsi="Courier New" w:cs="Courier New"/>
-          <w:color w:val="000000"/>
-          <w:sz w:val="20"/>
-          <w:szCs w:val="20"/>
-          <w:lang w:val="en-US" w:eastAsia="ru-RU"/>
-        </w:rPr>
-        <w:t xml:space="preserve"> </w:t>
+        <w:t xml:space="preserve"> error_index </w:t>
       </w:r>
       <w:r>
         <w:rPr>
@@ -11188,7 +11152,6 @@
         </w:rPr>
         <w:t xml:space="preserve">        </w:t>
       </w:r>
-      <w:proofErr w:type="spellStart"/>
       <w:r>
         <w:rPr>
           <w:rFonts w:ascii="Courier New" w:eastAsia="Times New Roman" w:hAnsi="Courier New" w:cs="Courier New"/>
@@ -11199,7 +11162,6 @@
         </w:rPr>
         <w:t>boolean</w:t>
       </w:r>
-      <w:proofErr w:type="spellEnd"/>
       <w:r>
         <w:rPr>
           <w:rFonts w:ascii="Courier New" w:eastAsia="Times New Roman" w:hAnsi="Courier New" w:cs="Courier New"/>
@@ -11508,20 +11470,8 @@
           <w:szCs w:val="20"/>
           <w:lang w:val="en-US" w:eastAsia="ru-RU"/>
         </w:rPr>
-        <w:t xml:space="preserve"> </w:t>
-      </w:r>
-      <w:proofErr w:type="spellStart"/>
-      <w:r>
-        <w:rPr>
-          <w:rFonts w:ascii="Courier New" w:eastAsia="Times New Roman" w:hAnsi="Courier New" w:cs="Courier New"/>
-          <w:color w:val="000000"/>
-          <w:sz w:val="20"/>
-          <w:szCs w:val="20"/>
-          <w:lang w:val="en-US" w:eastAsia="ru-RU"/>
-        </w:rPr>
-        <w:t>code_pow</w:t>
-      </w:r>
-      <w:proofErr w:type="spellEnd"/>
+        <w:t xml:space="preserve"> code_pow</w:t>
+      </w:r>
       <w:r>
         <w:rPr>
           <w:rFonts w:ascii="Courier New" w:eastAsia="Times New Roman" w:hAnsi="Courier New" w:cs="Courier New"/>
@@ -11840,20 +11790,68 @@
           <w:szCs w:val="20"/>
           <w:lang w:val="en-US" w:eastAsia="ru-RU"/>
         </w:rPr>
+        <w:t xml:space="preserve"> i </w:t>
+      </w:r>
+      <w:r>
+        <w:rPr>
+          <w:rFonts w:ascii="Courier New" w:eastAsia="Times New Roman" w:hAnsi="Courier New" w:cs="Courier New"/>
+          <w:color w:val="808030"/>
+          <w:sz w:val="20"/>
+          <w:szCs w:val="20"/>
+          <w:lang w:val="en-US" w:eastAsia="ru-RU"/>
+        </w:rPr>
+        <w:t>=</w:t>
+      </w:r>
+      <w:r>
+        <w:rPr>
+          <w:rFonts w:ascii="Courier New" w:eastAsia="Times New Roman" w:hAnsi="Courier New" w:cs="Courier New"/>
+          <w:color w:val="000000"/>
+          <w:sz w:val="20"/>
+          <w:szCs w:val="20"/>
+          <w:lang w:val="en-US" w:eastAsia="ru-RU"/>
+        </w:rPr>
         <w:t xml:space="preserve"> </w:t>
       </w:r>
-      <w:proofErr w:type="spellStart"/>
-      <w:r>
-        <w:rPr>
-          <w:rFonts w:ascii="Courier New" w:eastAsia="Times New Roman" w:hAnsi="Courier New" w:cs="Courier New"/>
-          <w:color w:val="000000"/>
-          <w:sz w:val="20"/>
-          <w:szCs w:val="20"/>
-          <w:lang w:val="en-US" w:eastAsia="ru-RU"/>
-        </w:rPr>
-        <w:t>i</w:t>
-      </w:r>
-      <w:proofErr w:type="spellEnd"/>
+      <w:r>
+        <w:rPr>
+          <w:rFonts w:ascii="Courier New" w:eastAsia="Times New Roman" w:hAnsi="Courier New" w:cs="Courier New"/>
+          <w:color w:val="008C00"/>
+          <w:sz w:val="20"/>
+          <w:szCs w:val="20"/>
+          <w:lang w:val="en-US" w:eastAsia="ru-RU"/>
+        </w:rPr>
+        <w:t>1</w:t>
+      </w:r>
+      <w:r>
+        <w:rPr>
+          <w:rFonts w:ascii="Courier New" w:eastAsia="Times New Roman" w:hAnsi="Courier New" w:cs="Courier New"/>
+          <w:color w:val="800080"/>
+          <w:sz w:val="20"/>
+          <w:szCs w:val="20"/>
+          <w:lang w:val="en-US" w:eastAsia="ru-RU"/>
+        </w:rPr>
+        <w:t>;</w:t>
+      </w:r>
+      <w:r>
+        <w:rPr>
+          <w:rFonts w:ascii="Courier New" w:eastAsia="Times New Roman" w:hAnsi="Courier New" w:cs="Courier New"/>
+          <w:color w:val="000000"/>
+          <w:sz w:val="20"/>
+          <w:szCs w:val="20"/>
+          <w:lang w:val="en-US" w:eastAsia="ru-RU"/>
+        </w:rPr>
+        <w:t xml:space="preserve"> i </w:t>
+      </w:r>
+      <w:r>
+        <w:rPr>
+          <w:rFonts w:ascii="Courier New" w:eastAsia="Times New Roman" w:hAnsi="Courier New" w:cs="Courier New"/>
+          <w:color w:val="808030"/>
+          <w:sz w:val="20"/>
+          <w:szCs w:val="20"/>
+          <w:lang w:val="en-US" w:eastAsia="ru-RU"/>
+        </w:rPr>
+        <w:t>&lt;=</w:t>
+      </w:r>
       <w:r>
         <w:rPr>
           <w:rFonts w:ascii="Courier New" w:eastAsia="Times New Roman" w:hAnsi="Courier New" w:cs="Courier New"/>
@@ -11864,6 +11862,17 @@
         </w:rPr>
         <w:t xml:space="preserve"> </w:t>
       </w:r>
+      <w:proofErr w:type="gramStart"/>
+      <w:r>
+        <w:rPr>
+          <w:rFonts w:ascii="Courier New" w:eastAsia="Times New Roman" w:hAnsi="Courier New" w:cs="Courier New"/>
+          <w:color w:val="000000"/>
+          <w:sz w:val="20"/>
+          <w:szCs w:val="20"/>
+          <w:lang w:val="en-US" w:eastAsia="ru-RU"/>
+        </w:rPr>
+        <w:t>message</w:t>
+      </w:r>
       <w:r>
         <w:rPr>
           <w:rFonts w:ascii="Courier New" w:eastAsia="Times New Roman" w:hAnsi="Courier New" w:cs="Courier New"/>
@@ -11872,27 +11881,28 @@
           <w:szCs w:val="20"/>
           <w:lang w:val="en-US" w:eastAsia="ru-RU"/>
         </w:rPr>
-        <w:t>=</w:t>
-      </w:r>
-      <w:r>
-        <w:rPr>
-          <w:rFonts w:ascii="Courier New" w:eastAsia="Times New Roman" w:hAnsi="Courier New" w:cs="Courier New"/>
-          <w:color w:val="000000"/>
-          <w:sz w:val="20"/>
-          <w:szCs w:val="20"/>
-          <w:lang w:val="en-US" w:eastAsia="ru-RU"/>
-        </w:rPr>
-        <w:t xml:space="preserve"> </w:t>
-      </w:r>
-      <w:r>
-        <w:rPr>
-          <w:rFonts w:ascii="Courier New" w:eastAsia="Times New Roman" w:hAnsi="Courier New" w:cs="Courier New"/>
-          <w:color w:val="008C00"/>
-          <w:sz w:val="20"/>
-          <w:szCs w:val="20"/>
-          <w:lang w:val="en-US" w:eastAsia="ru-RU"/>
-        </w:rPr>
-        <w:t>1</w:t>
+        <w:t>.</w:t>
+      </w:r>
+      <w:r>
+        <w:rPr>
+          <w:rFonts w:ascii="Courier New" w:eastAsia="Times New Roman" w:hAnsi="Courier New" w:cs="Courier New"/>
+          <w:color w:val="000000"/>
+          <w:sz w:val="20"/>
+          <w:szCs w:val="20"/>
+          <w:lang w:val="en-US" w:eastAsia="ru-RU"/>
+        </w:rPr>
+        <w:t>length</w:t>
+      </w:r>
+      <w:proofErr w:type="gramEnd"/>
+      <w:r>
+        <w:rPr>
+          <w:rFonts w:ascii="Courier New" w:eastAsia="Times New Roman" w:hAnsi="Courier New" w:cs="Courier New"/>
+          <w:color w:val="808030"/>
+          <w:sz w:val="20"/>
+          <w:szCs w:val="20"/>
+          <w:lang w:val="en-US" w:eastAsia="ru-RU"/>
+        </w:rPr>
+        <w:t>()</w:t>
       </w:r>
       <w:r>
         <w:rPr>
@@ -11912,126 +11922,8 @@
           <w:szCs w:val="20"/>
           <w:lang w:val="en-US" w:eastAsia="ru-RU"/>
         </w:rPr>
-        <w:t xml:space="preserve"> </w:t>
-      </w:r>
-      <w:proofErr w:type="spellStart"/>
-      <w:r>
-        <w:rPr>
-          <w:rFonts w:ascii="Courier New" w:eastAsia="Times New Roman" w:hAnsi="Courier New" w:cs="Courier New"/>
-          <w:color w:val="000000"/>
-          <w:sz w:val="20"/>
-          <w:szCs w:val="20"/>
-          <w:lang w:val="en-US" w:eastAsia="ru-RU"/>
-        </w:rPr>
-        <w:t>i</w:t>
-      </w:r>
-      <w:proofErr w:type="spellEnd"/>
-      <w:r>
-        <w:rPr>
-          <w:rFonts w:ascii="Courier New" w:eastAsia="Times New Roman" w:hAnsi="Courier New" w:cs="Courier New"/>
-          <w:color w:val="000000"/>
-          <w:sz w:val="20"/>
-          <w:szCs w:val="20"/>
-          <w:lang w:val="en-US" w:eastAsia="ru-RU"/>
-        </w:rPr>
-        <w:t xml:space="preserve"> </w:t>
-      </w:r>
-      <w:r>
-        <w:rPr>
-          <w:rFonts w:ascii="Courier New" w:eastAsia="Times New Roman" w:hAnsi="Courier New" w:cs="Courier New"/>
-          <w:color w:val="808030"/>
-          <w:sz w:val="20"/>
-          <w:szCs w:val="20"/>
-          <w:lang w:val="en-US" w:eastAsia="ru-RU"/>
-        </w:rPr>
-        <w:t>&lt;=</w:t>
-      </w:r>
-      <w:r>
-        <w:rPr>
-          <w:rFonts w:ascii="Courier New" w:eastAsia="Times New Roman" w:hAnsi="Courier New" w:cs="Courier New"/>
-          <w:color w:val="000000"/>
-          <w:sz w:val="20"/>
-          <w:szCs w:val="20"/>
-          <w:lang w:val="en-US" w:eastAsia="ru-RU"/>
-        </w:rPr>
-        <w:t xml:space="preserve"> </w:t>
-      </w:r>
-      <w:proofErr w:type="spellStart"/>
-      <w:proofErr w:type="gramStart"/>
-      <w:r>
-        <w:rPr>
-          <w:rFonts w:ascii="Courier New" w:eastAsia="Times New Roman" w:hAnsi="Courier New" w:cs="Courier New"/>
-          <w:color w:val="000000"/>
-          <w:sz w:val="20"/>
-          <w:szCs w:val="20"/>
-          <w:lang w:val="en-US" w:eastAsia="ru-RU"/>
-        </w:rPr>
-        <w:t>message</w:t>
-      </w:r>
-      <w:r>
-        <w:rPr>
-          <w:rFonts w:ascii="Courier New" w:eastAsia="Times New Roman" w:hAnsi="Courier New" w:cs="Courier New"/>
-          <w:color w:val="808030"/>
-          <w:sz w:val="20"/>
-          <w:szCs w:val="20"/>
-          <w:lang w:val="en-US" w:eastAsia="ru-RU"/>
-        </w:rPr>
-        <w:t>.</w:t>
-      </w:r>
-      <w:r>
-        <w:rPr>
-          <w:rFonts w:ascii="Courier New" w:eastAsia="Times New Roman" w:hAnsi="Courier New" w:cs="Courier New"/>
-          <w:color w:val="000000"/>
-          <w:sz w:val="20"/>
-          <w:szCs w:val="20"/>
-          <w:lang w:val="en-US" w:eastAsia="ru-RU"/>
-        </w:rPr>
-        <w:t>length</w:t>
-      </w:r>
-      <w:proofErr w:type="spellEnd"/>
-      <w:proofErr w:type="gramEnd"/>
-      <w:r>
-        <w:rPr>
-          <w:rFonts w:ascii="Courier New" w:eastAsia="Times New Roman" w:hAnsi="Courier New" w:cs="Courier New"/>
-          <w:color w:val="808030"/>
-          <w:sz w:val="20"/>
-          <w:szCs w:val="20"/>
-          <w:lang w:val="en-US" w:eastAsia="ru-RU"/>
-        </w:rPr>
-        <w:t>()</w:t>
-      </w:r>
-      <w:r>
-        <w:rPr>
-          <w:rFonts w:ascii="Courier New" w:eastAsia="Times New Roman" w:hAnsi="Courier New" w:cs="Courier New"/>
-          <w:color w:val="800080"/>
-          <w:sz w:val="20"/>
-          <w:szCs w:val="20"/>
-          <w:lang w:val="en-US" w:eastAsia="ru-RU"/>
-        </w:rPr>
-        <w:t>;</w:t>
-      </w:r>
-      <w:r>
-        <w:rPr>
-          <w:rFonts w:ascii="Courier New" w:eastAsia="Times New Roman" w:hAnsi="Courier New" w:cs="Courier New"/>
-          <w:color w:val="000000"/>
-          <w:sz w:val="20"/>
-          <w:szCs w:val="20"/>
-          <w:lang w:val="en-US" w:eastAsia="ru-RU"/>
-        </w:rPr>
-        <w:t xml:space="preserve"> </w:t>
-      </w:r>
-      <w:proofErr w:type="spellStart"/>
-      <w:r>
-        <w:rPr>
-          <w:rFonts w:ascii="Courier New" w:eastAsia="Times New Roman" w:hAnsi="Courier New" w:cs="Courier New"/>
-          <w:color w:val="000000"/>
-          <w:sz w:val="20"/>
-          <w:szCs w:val="20"/>
-          <w:lang w:val="en-US" w:eastAsia="ru-RU"/>
-        </w:rPr>
-        <w:t>i</w:t>
-      </w:r>
-      <w:proofErr w:type="spellEnd"/>
+        <w:t xml:space="preserve"> i</w:t>
+      </w:r>
       <w:r>
         <w:rPr>
           <w:rFonts w:ascii="Courier New" w:eastAsia="Times New Roman" w:hAnsi="Courier New" w:cs="Courier New"/>
@@ -12136,7 +12028,6 @@
         </w:rPr>
         <w:t>(</w:t>
       </w:r>
-      <w:proofErr w:type="spellStart"/>
       <w:r>
         <w:rPr>
           <w:rFonts w:ascii="Courier New" w:eastAsia="Times New Roman" w:hAnsi="Courier New" w:cs="Courier New"/>
@@ -12169,7 +12060,6 @@
         </w:rPr>
         <w:t>ceilMod</w:t>
       </w:r>
-      <w:proofErr w:type="spellEnd"/>
       <w:r>
         <w:rPr>
           <w:rFonts w:ascii="Courier New" w:eastAsia="Times New Roman" w:hAnsi="Courier New" w:cs="Courier New"/>
@@ -12180,7 +12070,6 @@
         </w:rPr>
         <w:t>(</w:t>
       </w:r>
-      <w:proofErr w:type="spellStart"/>
       <w:r>
         <w:rPr>
           <w:rFonts w:ascii="Courier New" w:eastAsia="Times New Roman" w:hAnsi="Courier New" w:cs="Courier New"/>
@@ -12191,7 +12080,6 @@
         </w:rPr>
         <w:t>i</w:t>
       </w:r>
-      <w:proofErr w:type="spellEnd"/>
       <w:r>
         <w:rPr>
           <w:rFonts w:ascii="Courier New" w:eastAsia="Times New Roman" w:hAnsi="Courier New" w:cs="Courier New"/>
@@ -12252,7 +12140,6 @@
         </w:rPr>
         <w:t xml:space="preserve"> </w:t>
       </w:r>
-      <w:proofErr w:type="spellStart"/>
       <w:proofErr w:type="gramStart"/>
       <w:r>
         <w:rPr>
@@ -12286,7 +12173,6 @@
         </w:rPr>
         <w:t>pow</w:t>
       </w:r>
-      <w:proofErr w:type="spellEnd"/>
       <w:r>
         <w:rPr>
           <w:rFonts w:ascii="Courier New" w:eastAsia="Times New Roman" w:hAnsi="Courier New" w:cs="Courier New"/>
@@ -12594,20 +12480,18 @@
           <w:szCs w:val="20"/>
           <w:lang w:val="en-US" w:eastAsia="ru-RU"/>
         </w:rPr>
-        <w:t xml:space="preserve">                </w:t>
-      </w:r>
-      <w:proofErr w:type="spellStart"/>
-      <w:r>
-        <w:rPr>
-          <w:rFonts w:ascii="Courier New" w:eastAsia="Times New Roman" w:hAnsi="Courier New" w:cs="Courier New"/>
-          <w:color w:val="000000"/>
-          <w:sz w:val="20"/>
-          <w:szCs w:val="20"/>
-          <w:lang w:val="en-US" w:eastAsia="ru-RU"/>
-        </w:rPr>
-        <w:t>inf_bit</w:t>
-      </w:r>
-      <w:proofErr w:type="spellEnd"/>
+        <w:t xml:space="preserve">                inf_bit </w:t>
+      </w:r>
+      <w:r>
+        <w:rPr>
+          <w:rFonts w:ascii="Courier New" w:eastAsia="Times New Roman" w:hAnsi="Courier New" w:cs="Courier New"/>
+          <w:color w:val="808030"/>
+          <w:sz w:val="20"/>
+          <w:szCs w:val="20"/>
+          <w:lang w:val="en-US" w:eastAsia="ru-RU"/>
+        </w:rPr>
+        <w:t>=</w:t>
+      </w:r>
       <w:r>
         <w:rPr>
           <w:rFonts w:ascii="Courier New" w:eastAsia="Times New Roman" w:hAnsi="Courier New" w:cs="Courier New"/>
@@ -12618,27 +12502,6 @@
         </w:rPr>
         <w:t xml:space="preserve"> </w:t>
       </w:r>
-      <w:r>
-        <w:rPr>
-          <w:rFonts w:ascii="Courier New" w:eastAsia="Times New Roman" w:hAnsi="Courier New" w:cs="Courier New"/>
-          <w:color w:val="808030"/>
-          <w:sz w:val="20"/>
-          <w:szCs w:val="20"/>
-          <w:lang w:val="en-US" w:eastAsia="ru-RU"/>
-        </w:rPr>
-        <w:t>=</w:t>
-      </w:r>
-      <w:r>
-        <w:rPr>
-          <w:rFonts w:ascii="Courier New" w:eastAsia="Times New Roman" w:hAnsi="Courier New" w:cs="Courier New"/>
-          <w:color w:val="000000"/>
-          <w:sz w:val="20"/>
-          <w:szCs w:val="20"/>
-          <w:lang w:val="en-US" w:eastAsia="ru-RU"/>
-        </w:rPr>
-        <w:t xml:space="preserve"> </w:t>
-      </w:r>
-      <w:proofErr w:type="spellStart"/>
       <w:r>
         <w:rPr>
           <w:rFonts w:ascii="Courier New" w:eastAsia="Times New Roman" w:hAnsi="Courier New" w:cs="Courier New"/>
@@ -12671,7 +12534,6 @@
         </w:rPr>
         <w:t>parseInt</w:t>
       </w:r>
-      <w:proofErr w:type="spellEnd"/>
       <w:r>
         <w:rPr>
           <w:rFonts w:ascii="Courier New" w:eastAsia="Times New Roman" w:hAnsi="Courier New" w:cs="Courier New"/>
@@ -12682,7 +12544,6 @@
         </w:rPr>
         <w:t>(</w:t>
       </w:r>
-      <w:proofErr w:type="spellStart"/>
       <w:r>
         <w:rPr>
           <w:rFonts w:ascii="Courier New" w:eastAsia="Times New Roman" w:hAnsi="Courier New" w:cs="Courier New"/>
@@ -12715,7 +12576,6 @@
         </w:rPr>
         <w:t>valueOf</w:t>
       </w:r>
-      <w:proofErr w:type="spellEnd"/>
       <w:r>
         <w:rPr>
           <w:rFonts w:ascii="Courier New" w:eastAsia="Times New Roman" w:hAnsi="Courier New" w:cs="Courier New"/>
@@ -12726,7 +12586,6 @@
         </w:rPr>
         <w:t>(</w:t>
       </w:r>
-      <w:proofErr w:type="spellStart"/>
       <w:proofErr w:type="gramStart"/>
       <w:r>
         <w:rPr>
@@ -12758,7 +12617,6 @@
         </w:rPr>
         <w:t>charAt</w:t>
       </w:r>
-      <w:proofErr w:type="spellEnd"/>
       <w:proofErr w:type="gramEnd"/>
       <w:r>
         <w:rPr>
@@ -12770,27 +12628,15 @@
         </w:rPr>
         <w:t>(</w:t>
       </w:r>
-      <w:proofErr w:type="spellStart"/>
-      <w:r>
-        <w:rPr>
-          <w:rFonts w:ascii="Courier New" w:eastAsia="Times New Roman" w:hAnsi="Courier New" w:cs="Courier New"/>
-          <w:color w:val="000000"/>
-          <w:sz w:val="20"/>
-          <w:szCs w:val="20"/>
-          <w:lang w:val="en-US" w:eastAsia="ru-RU"/>
-        </w:rPr>
-        <w:t>i</w:t>
-      </w:r>
-      <w:proofErr w:type="spellEnd"/>
-      <w:r>
-        <w:rPr>
-          <w:rFonts w:ascii="Courier New" w:eastAsia="Times New Roman" w:hAnsi="Courier New" w:cs="Courier New"/>
-          <w:color w:val="000000"/>
-          <w:sz w:val="20"/>
-          <w:szCs w:val="20"/>
-          <w:lang w:val="en-US" w:eastAsia="ru-RU"/>
-        </w:rPr>
-        <w:t xml:space="preserve"> </w:t>
+      <w:r>
+        <w:rPr>
+          <w:rFonts w:ascii="Courier New" w:eastAsia="Times New Roman" w:hAnsi="Courier New" w:cs="Courier New"/>
+          <w:color w:val="000000"/>
+          <w:sz w:val="20"/>
+          <w:szCs w:val="20"/>
+          <w:lang w:val="en-US" w:eastAsia="ru-RU"/>
+        </w:rPr>
+        <w:t xml:space="preserve">i </w:t>
       </w:r>
       <w:r>
         <w:rPr>
@@ -13170,20 +13016,8 @@
           <w:szCs w:val="20"/>
           <w:lang w:val="en-US" w:eastAsia="ru-RU"/>
         </w:rPr>
-        <w:t xml:space="preserve"> </w:t>
-      </w:r>
-      <w:proofErr w:type="spellStart"/>
-      <w:r>
-        <w:rPr>
-          <w:rFonts w:ascii="Courier New" w:eastAsia="Times New Roman" w:hAnsi="Courier New" w:cs="Courier New"/>
-          <w:color w:val="000000"/>
-          <w:sz w:val="20"/>
-          <w:szCs w:val="20"/>
-          <w:lang w:val="en-US" w:eastAsia="ru-RU"/>
-        </w:rPr>
-        <w:t>inf_bit</w:t>
-      </w:r>
-      <w:proofErr w:type="spellEnd"/>
+        <w:t xml:space="preserve"> inf_bit</w:t>
+      </w:r>
       <w:r>
         <w:rPr>
           <w:rFonts w:ascii="Courier New" w:eastAsia="Times New Roman" w:hAnsi="Courier New" w:cs="Courier New"/>
@@ -13256,7 +13090,6 @@
         </w:rPr>
         <w:t xml:space="preserve"> </w:t>
       </w:r>
-      <w:proofErr w:type="spellStart"/>
       <w:proofErr w:type="gramStart"/>
       <w:r>
         <w:rPr>
@@ -13288,7 +13121,6 @@
         </w:rPr>
         <w:t>substring</w:t>
       </w:r>
-      <w:proofErr w:type="spellEnd"/>
       <w:proofErr w:type="gramEnd"/>
       <w:r>
         <w:rPr>
@@ -13328,9 +13160,148 @@
           <w:szCs w:val="20"/>
           <w:lang w:val="en-US" w:eastAsia="ru-RU"/>
         </w:rPr>
+        <w:t xml:space="preserve"> i </w:t>
+      </w:r>
+      <w:r>
+        <w:rPr>
+          <w:rFonts w:ascii="Courier New" w:eastAsia="Times New Roman" w:hAnsi="Courier New" w:cs="Courier New"/>
+          <w:color w:val="808030"/>
+          <w:sz w:val="20"/>
+          <w:szCs w:val="20"/>
+          <w:lang w:val="en-US" w:eastAsia="ru-RU"/>
+        </w:rPr>
+        <w:t>-</w:t>
+      </w:r>
+      <w:r>
+        <w:rPr>
+          <w:rFonts w:ascii="Courier New" w:eastAsia="Times New Roman" w:hAnsi="Courier New" w:cs="Courier New"/>
+          <w:color w:val="000000"/>
+          <w:sz w:val="20"/>
+          <w:szCs w:val="20"/>
+          <w:lang w:val="en-US" w:eastAsia="ru-RU"/>
+        </w:rPr>
         <w:t xml:space="preserve"> </w:t>
       </w:r>
-      <w:proofErr w:type="spellStart"/>
+      <w:r>
+        <w:rPr>
+          <w:rFonts w:ascii="Courier New" w:eastAsia="Times New Roman" w:hAnsi="Courier New" w:cs="Courier New"/>
+          <w:color w:val="008C00"/>
+          <w:sz w:val="20"/>
+          <w:szCs w:val="20"/>
+          <w:lang w:val="en-US" w:eastAsia="ru-RU"/>
+        </w:rPr>
+        <w:t>1</w:t>
+      </w:r>
+      <w:r>
+        <w:rPr>
+          <w:rFonts w:ascii="Courier New" w:eastAsia="Times New Roman" w:hAnsi="Courier New" w:cs="Courier New"/>
+          <w:color w:val="808030"/>
+          <w:sz w:val="20"/>
+          <w:szCs w:val="20"/>
+          <w:lang w:val="en-US" w:eastAsia="ru-RU"/>
+        </w:rPr>
+        <w:t>)</w:t>
+      </w:r>
+      <w:r>
+        <w:rPr>
+          <w:rFonts w:ascii="Courier New" w:eastAsia="Times New Roman" w:hAnsi="Courier New" w:cs="Courier New"/>
+          <w:color w:val="000000"/>
+          <w:sz w:val="20"/>
+          <w:szCs w:val="20"/>
+          <w:lang w:val="en-US" w:eastAsia="ru-RU"/>
+        </w:rPr>
+        <w:t xml:space="preserve"> </w:t>
+      </w:r>
+      <w:r>
+        <w:rPr>
+          <w:rFonts w:ascii="Courier New" w:eastAsia="Times New Roman" w:hAnsi="Courier New" w:cs="Courier New"/>
+          <w:color w:val="808030"/>
+          <w:sz w:val="20"/>
+          <w:szCs w:val="20"/>
+          <w:lang w:val="en-US" w:eastAsia="ru-RU"/>
+        </w:rPr>
+        <w:t>+</w:t>
+      </w:r>
+      <w:r>
+        <w:rPr>
+          <w:rFonts w:ascii="Courier New" w:eastAsia="Times New Roman" w:hAnsi="Courier New" w:cs="Courier New"/>
+          <w:color w:val="000000"/>
+          <w:sz w:val="20"/>
+          <w:szCs w:val="20"/>
+          <w:lang w:val="en-US" w:eastAsia="ru-RU"/>
+        </w:rPr>
+        <w:t xml:space="preserve"> </w:t>
+      </w:r>
+      <w:r>
+        <w:rPr>
+          <w:rFonts w:ascii="Courier New" w:eastAsia="Times New Roman" w:hAnsi="Courier New" w:cs="Courier New"/>
+          <w:color w:val="0000E6"/>
+          <w:sz w:val="20"/>
+          <w:szCs w:val="20"/>
+          <w:lang w:val="en-US" w:eastAsia="ru-RU"/>
+        </w:rPr>
+        <w:t>'-'</w:t>
+      </w:r>
+      <w:r>
+        <w:rPr>
+          <w:rFonts w:ascii="Courier New" w:eastAsia="Times New Roman" w:hAnsi="Courier New" w:cs="Courier New"/>
+          <w:color w:val="000000"/>
+          <w:sz w:val="20"/>
+          <w:szCs w:val="20"/>
+          <w:lang w:val="en-US" w:eastAsia="ru-RU"/>
+        </w:rPr>
+        <w:t xml:space="preserve"> </w:t>
+      </w:r>
+      <w:r>
+        <w:rPr>
+          <w:rFonts w:ascii="Courier New" w:eastAsia="Times New Roman" w:hAnsi="Courier New" w:cs="Courier New"/>
+          <w:color w:val="808030"/>
+          <w:sz w:val="20"/>
+          <w:szCs w:val="20"/>
+          <w:lang w:val="en-US" w:eastAsia="ru-RU"/>
+        </w:rPr>
+        <w:t>+</w:t>
+      </w:r>
+      <w:r>
+        <w:rPr>
+          <w:rFonts w:ascii="Courier New" w:eastAsia="Times New Roman" w:hAnsi="Courier New" w:cs="Courier New"/>
+          <w:color w:val="000000"/>
+          <w:sz w:val="20"/>
+          <w:szCs w:val="20"/>
+          <w:lang w:val="en-US" w:eastAsia="ru-RU"/>
+        </w:rPr>
+        <w:t xml:space="preserve"> info</w:t>
+      </w:r>
+      <w:r>
+        <w:rPr>
+          <w:rFonts w:ascii="Courier New" w:eastAsia="Times New Roman" w:hAnsi="Courier New" w:cs="Courier New"/>
+          <w:color w:val="808030"/>
+          <w:sz w:val="20"/>
+          <w:szCs w:val="20"/>
+          <w:lang w:val="en-US" w:eastAsia="ru-RU"/>
+        </w:rPr>
+        <w:t>.</w:t>
+      </w:r>
+      <w:r>
+        <w:rPr>
+          <w:rFonts w:ascii="Courier New" w:eastAsia="Times New Roman" w:hAnsi="Courier New" w:cs="Courier New"/>
+          <w:color w:val="000000"/>
+          <w:sz w:val="20"/>
+          <w:szCs w:val="20"/>
+          <w:lang w:val="en-US" w:eastAsia="ru-RU"/>
+        </w:rPr>
+        <w:t>substring</w:t>
+      </w:r>
+      <w:r>
+        <w:rPr>
+          <w:rFonts w:ascii="Courier New" w:eastAsia="Times New Roman" w:hAnsi="Courier New" w:cs="Courier New"/>
+          <w:color w:val="808030"/>
+          <w:sz w:val="20"/>
+          <w:szCs w:val="20"/>
+          <w:lang w:val="en-US" w:eastAsia="ru-RU"/>
+        </w:rPr>
+        <w:t>(</w:t>
+      </w:r>
       <w:r>
         <w:rPr>
           <w:rFonts w:ascii="Courier New" w:eastAsia="Times New Roman" w:hAnsi="Courier New" w:cs="Courier New"/>
@@ -13341,181 +13312,6 @@
         </w:rPr>
         <w:t>i</w:t>
       </w:r>
-      <w:proofErr w:type="spellEnd"/>
-      <w:r>
-        <w:rPr>
-          <w:rFonts w:ascii="Courier New" w:eastAsia="Times New Roman" w:hAnsi="Courier New" w:cs="Courier New"/>
-          <w:color w:val="000000"/>
-          <w:sz w:val="20"/>
-          <w:szCs w:val="20"/>
-          <w:lang w:val="en-US" w:eastAsia="ru-RU"/>
-        </w:rPr>
-        <w:t xml:space="preserve"> </w:t>
-      </w:r>
-      <w:r>
-        <w:rPr>
-          <w:rFonts w:ascii="Courier New" w:eastAsia="Times New Roman" w:hAnsi="Courier New" w:cs="Courier New"/>
-          <w:color w:val="808030"/>
-          <w:sz w:val="20"/>
-          <w:szCs w:val="20"/>
-          <w:lang w:val="en-US" w:eastAsia="ru-RU"/>
-        </w:rPr>
-        <w:t>-</w:t>
-      </w:r>
-      <w:r>
-        <w:rPr>
-          <w:rFonts w:ascii="Courier New" w:eastAsia="Times New Roman" w:hAnsi="Courier New" w:cs="Courier New"/>
-          <w:color w:val="000000"/>
-          <w:sz w:val="20"/>
-          <w:szCs w:val="20"/>
-          <w:lang w:val="en-US" w:eastAsia="ru-RU"/>
-        </w:rPr>
-        <w:t xml:space="preserve"> </w:t>
-      </w:r>
-      <w:r>
-        <w:rPr>
-          <w:rFonts w:ascii="Courier New" w:eastAsia="Times New Roman" w:hAnsi="Courier New" w:cs="Courier New"/>
-          <w:color w:val="008C00"/>
-          <w:sz w:val="20"/>
-          <w:szCs w:val="20"/>
-          <w:lang w:val="en-US" w:eastAsia="ru-RU"/>
-        </w:rPr>
-        <w:t>1</w:t>
-      </w:r>
-      <w:r>
-        <w:rPr>
-          <w:rFonts w:ascii="Courier New" w:eastAsia="Times New Roman" w:hAnsi="Courier New" w:cs="Courier New"/>
-          <w:color w:val="808030"/>
-          <w:sz w:val="20"/>
-          <w:szCs w:val="20"/>
-          <w:lang w:val="en-US" w:eastAsia="ru-RU"/>
-        </w:rPr>
-        <w:t>)</w:t>
-      </w:r>
-      <w:r>
-        <w:rPr>
-          <w:rFonts w:ascii="Courier New" w:eastAsia="Times New Roman" w:hAnsi="Courier New" w:cs="Courier New"/>
-          <w:color w:val="000000"/>
-          <w:sz w:val="20"/>
-          <w:szCs w:val="20"/>
-          <w:lang w:val="en-US" w:eastAsia="ru-RU"/>
-        </w:rPr>
-        <w:t xml:space="preserve"> </w:t>
-      </w:r>
-      <w:r>
-        <w:rPr>
-          <w:rFonts w:ascii="Courier New" w:eastAsia="Times New Roman" w:hAnsi="Courier New" w:cs="Courier New"/>
-          <w:color w:val="808030"/>
-          <w:sz w:val="20"/>
-          <w:szCs w:val="20"/>
-          <w:lang w:val="en-US" w:eastAsia="ru-RU"/>
-        </w:rPr>
-        <w:t>+</w:t>
-      </w:r>
-      <w:r>
-        <w:rPr>
-          <w:rFonts w:ascii="Courier New" w:eastAsia="Times New Roman" w:hAnsi="Courier New" w:cs="Courier New"/>
-          <w:color w:val="000000"/>
-          <w:sz w:val="20"/>
-          <w:szCs w:val="20"/>
-          <w:lang w:val="en-US" w:eastAsia="ru-RU"/>
-        </w:rPr>
-        <w:t xml:space="preserve"> </w:t>
-      </w:r>
-      <w:r>
-        <w:rPr>
-          <w:rFonts w:ascii="Courier New" w:eastAsia="Times New Roman" w:hAnsi="Courier New" w:cs="Courier New"/>
-          <w:color w:val="0000E6"/>
-          <w:sz w:val="20"/>
-          <w:szCs w:val="20"/>
-          <w:lang w:val="en-US" w:eastAsia="ru-RU"/>
-        </w:rPr>
-        <w:t>'-'</w:t>
-      </w:r>
-      <w:r>
-        <w:rPr>
-          <w:rFonts w:ascii="Courier New" w:eastAsia="Times New Roman" w:hAnsi="Courier New" w:cs="Courier New"/>
-          <w:color w:val="000000"/>
-          <w:sz w:val="20"/>
-          <w:szCs w:val="20"/>
-          <w:lang w:val="en-US" w:eastAsia="ru-RU"/>
-        </w:rPr>
-        <w:t xml:space="preserve"> </w:t>
-      </w:r>
-      <w:r>
-        <w:rPr>
-          <w:rFonts w:ascii="Courier New" w:eastAsia="Times New Roman" w:hAnsi="Courier New" w:cs="Courier New"/>
-          <w:color w:val="808030"/>
-          <w:sz w:val="20"/>
-          <w:szCs w:val="20"/>
-          <w:lang w:val="en-US" w:eastAsia="ru-RU"/>
-        </w:rPr>
-        <w:t>+</w:t>
-      </w:r>
-      <w:r>
-        <w:rPr>
-          <w:rFonts w:ascii="Courier New" w:eastAsia="Times New Roman" w:hAnsi="Courier New" w:cs="Courier New"/>
-          <w:color w:val="000000"/>
-          <w:sz w:val="20"/>
-          <w:szCs w:val="20"/>
-          <w:lang w:val="en-US" w:eastAsia="ru-RU"/>
-        </w:rPr>
-        <w:t xml:space="preserve"> </w:t>
-      </w:r>
-      <w:proofErr w:type="spellStart"/>
-      <w:r>
-        <w:rPr>
-          <w:rFonts w:ascii="Courier New" w:eastAsia="Times New Roman" w:hAnsi="Courier New" w:cs="Courier New"/>
-          <w:color w:val="000000"/>
-          <w:sz w:val="20"/>
-          <w:szCs w:val="20"/>
-          <w:lang w:val="en-US" w:eastAsia="ru-RU"/>
-        </w:rPr>
-        <w:t>info</w:t>
-      </w:r>
-      <w:r>
-        <w:rPr>
-          <w:rFonts w:ascii="Courier New" w:eastAsia="Times New Roman" w:hAnsi="Courier New" w:cs="Courier New"/>
-          <w:color w:val="808030"/>
-          <w:sz w:val="20"/>
-          <w:szCs w:val="20"/>
-          <w:lang w:val="en-US" w:eastAsia="ru-RU"/>
-        </w:rPr>
-        <w:t>.</w:t>
-      </w:r>
-      <w:r>
-        <w:rPr>
-          <w:rFonts w:ascii="Courier New" w:eastAsia="Times New Roman" w:hAnsi="Courier New" w:cs="Courier New"/>
-          <w:color w:val="000000"/>
-          <w:sz w:val="20"/>
-          <w:szCs w:val="20"/>
-          <w:lang w:val="en-US" w:eastAsia="ru-RU"/>
-        </w:rPr>
-        <w:t>substring</w:t>
-      </w:r>
-      <w:proofErr w:type="spellEnd"/>
-      <w:r>
-        <w:rPr>
-          <w:rFonts w:ascii="Courier New" w:eastAsia="Times New Roman" w:hAnsi="Courier New" w:cs="Courier New"/>
-          <w:color w:val="808030"/>
-          <w:sz w:val="20"/>
-          <w:szCs w:val="20"/>
-          <w:lang w:val="en-US" w:eastAsia="ru-RU"/>
-        </w:rPr>
-        <w:t>(</w:t>
-      </w:r>
-      <w:proofErr w:type="spellStart"/>
-      <w:r>
-        <w:rPr>
-          <w:rFonts w:ascii="Courier New" w:eastAsia="Times New Roman" w:hAnsi="Courier New" w:cs="Courier New"/>
-          <w:color w:val="000000"/>
-          <w:sz w:val="20"/>
-          <w:szCs w:val="20"/>
-          <w:lang w:val="en-US" w:eastAsia="ru-RU"/>
-        </w:rPr>
-        <w:t>i</w:t>
-      </w:r>
-      <w:proofErr w:type="spellEnd"/>
       <w:r>
         <w:rPr>
           <w:rFonts w:ascii="Courier New" w:eastAsia="Times New Roman" w:hAnsi="Courier New" w:cs="Courier New"/>
@@ -13710,20 +13506,8 @@
           <w:szCs w:val="20"/>
           <w:lang w:val="en-US" w:eastAsia="ru-RU"/>
         </w:rPr>
-        <w:t xml:space="preserve"> </w:t>
-      </w:r>
-      <w:proofErr w:type="spellStart"/>
-      <w:r>
-        <w:rPr>
-          <w:rFonts w:ascii="Courier New" w:eastAsia="Times New Roman" w:hAnsi="Courier New" w:cs="Courier New"/>
-          <w:color w:val="000000"/>
-          <w:sz w:val="20"/>
-          <w:szCs w:val="20"/>
-          <w:lang w:val="en-US" w:eastAsia="ru-RU"/>
-        </w:rPr>
-        <w:t>inf_bit</w:t>
-      </w:r>
-      <w:proofErr w:type="spellEnd"/>
+        <w:t xml:space="preserve"> inf_bit</w:t>
+      </w:r>
       <w:r>
         <w:rPr>
           <w:rFonts w:ascii="Courier New" w:eastAsia="Times New Roman" w:hAnsi="Courier New" w:cs="Courier New"/>
@@ -13930,20 +13714,18 @@
           <w:szCs w:val="20"/>
           <w:lang w:val="en-US" w:eastAsia="ru-RU"/>
         </w:rPr>
-        <w:t xml:space="preserve">            </w:t>
-      </w:r>
-      <w:proofErr w:type="spellStart"/>
-      <w:r>
-        <w:rPr>
-          <w:rFonts w:ascii="Courier New" w:eastAsia="Times New Roman" w:hAnsi="Courier New" w:cs="Courier New"/>
-          <w:color w:val="000000"/>
-          <w:sz w:val="20"/>
-          <w:szCs w:val="20"/>
-          <w:lang w:val="en-US" w:eastAsia="ru-RU"/>
-        </w:rPr>
-        <w:t>error_index</w:t>
-      </w:r>
-      <w:proofErr w:type="spellEnd"/>
+        <w:t xml:space="preserve">            error_index </w:t>
+      </w:r>
+      <w:r>
+        <w:rPr>
+          <w:rFonts w:ascii="Courier New" w:eastAsia="Times New Roman" w:hAnsi="Courier New" w:cs="Courier New"/>
+          <w:color w:val="808030"/>
+          <w:sz w:val="20"/>
+          <w:szCs w:val="20"/>
+          <w:lang w:val="en-US" w:eastAsia="ru-RU"/>
+        </w:rPr>
+        <w:t>+=</w:t>
+      </w:r>
       <w:r>
         <w:rPr>
           <w:rFonts w:ascii="Courier New" w:eastAsia="Times New Roman" w:hAnsi="Courier New" w:cs="Courier New"/>
@@ -13962,7 +13744,27 @@
           <w:szCs w:val="20"/>
           <w:lang w:val="en-US" w:eastAsia="ru-RU"/>
         </w:rPr>
-        <w:t>+=</w:t>
+        <w:t>(</w:t>
+      </w:r>
+      <w:r>
+        <w:rPr>
+          <w:rFonts w:ascii="Courier New" w:eastAsia="Times New Roman" w:hAnsi="Courier New" w:cs="Courier New"/>
+          <w:color w:val="BB7977"/>
+          <w:sz w:val="20"/>
+          <w:szCs w:val="20"/>
+          <w:lang w:val="en-US" w:eastAsia="ru-RU"/>
+        </w:rPr>
+        <w:t>int</w:t>
+      </w:r>
+      <w:r>
+        <w:rPr>
+          <w:rFonts w:ascii="Courier New" w:eastAsia="Times New Roman" w:hAnsi="Courier New" w:cs="Courier New"/>
+          <w:color w:val="808030"/>
+          <w:sz w:val="20"/>
+          <w:szCs w:val="20"/>
+          <w:lang w:val="en-US" w:eastAsia="ru-RU"/>
+        </w:rPr>
+        <w:t>)</w:t>
       </w:r>
       <w:r>
         <w:rPr>
@@ -13974,47 +13776,6 @@
         </w:rPr>
         <w:t xml:space="preserve"> </w:t>
       </w:r>
-      <w:r>
-        <w:rPr>
-          <w:rFonts w:ascii="Courier New" w:eastAsia="Times New Roman" w:hAnsi="Courier New" w:cs="Courier New"/>
-          <w:color w:val="808030"/>
-          <w:sz w:val="20"/>
-          <w:szCs w:val="20"/>
-          <w:lang w:val="en-US" w:eastAsia="ru-RU"/>
-        </w:rPr>
-        <w:t>(</w:t>
-      </w:r>
-      <w:r>
-        <w:rPr>
-          <w:rFonts w:ascii="Courier New" w:eastAsia="Times New Roman" w:hAnsi="Courier New" w:cs="Courier New"/>
-          <w:color w:val="BB7977"/>
-          <w:sz w:val="20"/>
-          <w:szCs w:val="20"/>
-          <w:lang w:val="en-US" w:eastAsia="ru-RU"/>
-        </w:rPr>
-        <w:t>int</w:t>
-      </w:r>
-      <w:r>
-        <w:rPr>
-          <w:rFonts w:ascii="Courier New" w:eastAsia="Times New Roman" w:hAnsi="Courier New" w:cs="Courier New"/>
-          <w:color w:val="808030"/>
-          <w:sz w:val="20"/>
-          <w:szCs w:val="20"/>
-          <w:lang w:val="en-US" w:eastAsia="ru-RU"/>
-        </w:rPr>
-        <w:t>)</w:t>
-      </w:r>
-      <w:r>
-        <w:rPr>
-          <w:rFonts w:ascii="Courier New" w:eastAsia="Times New Roman" w:hAnsi="Courier New" w:cs="Courier New"/>
-          <w:color w:val="000000"/>
-          <w:sz w:val="20"/>
-          <w:szCs w:val="20"/>
-          <w:lang w:val="en-US" w:eastAsia="ru-RU"/>
-        </w:rPr>
-        <w:t xml:space="preserve"> </w:t>
-      </w:r>
-      <w:proofErr w:type="spellStart"/>
       <w:proofErr w:type="gramStart"/>
       <w:r>
         <w:rPr>
@@ -14048,7 +13809,6 @@
         </w:rPr>
         <w:t>pow</w:t>
       </w:r>
-      <w:proofErr w:type="spellEnd"/>
       <w:r>
         <w:rPr>
           <w:rFonts w:ascii="Courier New" w:eastAsia="Times New Roman" w:hAnsi="Courier New" w:cs="Courier New"/>
@@ -14232,6 +13992,7 @@
           <w:szCs w:val="20"/>
           <w:lang w:val="en-US" w:eastAsia="ru-RU"/>
         </w:rPr>
+        <w:lastRenderedPageBreak/>
         <w:t xml:space="preserve">        </w:t>
       </w:r>
     </w:p>
@@ -14308,27 +14069,15 @@
         </w:rPr>
         <w:t>(</w:t>
       </w:r>
-      <w:proofErr w:type="spellStart"/>
-      <w:r>
-        <w:rPr>
-          <w:rFonts w:ascii="Courier New" w:eastAsia="Times New Roman" w:hAnsi="Courier New" w:cs="Courier New"/>
-          <w:color w:val="000000"/>
-          <w:sz w:val="20"/>
-          <w:szCs w:val="20"/>
-          <w:lang w:val="en-US" w:eastAsia="ru-RU"/>
-        </w:rPr>
-        <w:t>error_index</w:t>
-      </w:r>
-      <w:proofErr w:type="spellEnd"/>
-      <w:r>
-        <w:rPr>
-          <w:rFonts w:ascii="Courier New" w:eastAsia="Times New Roman" w:hAnsi="Courier New" w:cs="Courier New"/>
-          <w:color w:val="000000"/>
-          <w:sz w:val="20"/>
-          <w:szCs w:val="20"/>
-          <w:lang w:val="en-US" w:eastAsia="ru-RU"/>
-        </w:rPr>
-        <w:t xml:space="preserve"> </w:t>
+      <w:r>
+        <w:rPr>
+          <w:rFonts w:ascii="Courier New" w:eastAsia="Times New Roman" w:hAnsi="Courier New" w:cs="Courier New"/>
+          <w:color w:val="000000"/>
+          <w:sz w:val="20"/>
+          <w:szCs w:val="20"/>
+          <w:lang w:val="en-US" w:eastAsia="ru-RU"/>
+        </w:rPr>
+        <w:t xml:space="preserve">error_index </w:t>
       </w:r>
       <w:r>
         <w:rPr>
@@ -14432,7 +14181,6 @@
         </w:rPr>
         <w:t xml:space="preserve">            </w:t>
       </w:r>
-      <w:proofErr w:type="spellStart"/>
       <w:r>
         <w:rPr>
           <w:rFonts w:ascii="Courier New" w:eastAsia="Times New Roman" w:hAnsi="Courier New" w:cs="Courier New"/>
@@ -14485,7 +14233,6 @@
         </w:rPr>
         <w:t>println</w:t>
       </w:r>
-      <w:proofErr w:type="spellEnd"/>
       <w:r>
         <w:rPr>
           <w:rFonts w:ascii="Courier New" w:eastAsia="Times New Roman" w:hAnsi="Courier New" w:cs="Courier New"/>
@@ -14694,7 +14441,6 @@
         </w:rPr>
         <w:t>(</w:t>
       </w:r>
-      <w:proofErr w:type="spellStart"/>
       <w:r>
         <w:rPr>
           <w:rFonts w:ascii="Courier New" w:eastAsia="Times New Roman" w:hAnsi="Courier New" w:cs="Courier New"/>
@@ -14727,7 +14473,6 @@
         </w:rPr>
         <w:t>valueOf</w:t>
       </w:r>
-      <w:proofErr w:type="spellEnd"/>
       <w:r>
         <w:rPr>
           <w:rFonts w:ascii="Courier New" w:eastAsia="Times New Roman" w:hAnsi="Courier New" w:cs="Courier New"/>
@@ -14738,7 +14483,6 @@
         </w:rPr>
         <w:t>(</w:t>
       </w:r>
-      <w:proofErr w:type="spellStart"/>
       <w:proofErr w:type="gramStart"/>
       <w:r>
         <w:rPr>
@@ -14770,7 +14514,6 @@
         </w:rPr>
         <w:t>charAt</w:t>
       </w:r>
-      <w:proofErr w:type="spellEnd"/>
       <w:proofErr w:type="gramEnd"/>
       <w:r>
         <w:rPr>
@@ -14988,7 +14731,6 @@
         </w:rPr>
         <w:t xml:space="preserve"> </w:t>
       </w:r>
-      <w:proofErr w:type="spellStart"/>
       <w:proofErr w:type="gramStart"/>
       <w:r>
         <w:rPr>
@@ -15020,7 +14762,6 @@
         </w:rPr>
         <w:t>substring</w:t>
       </w:r>
-      <w:proofErr w:type="spellEnd"/>
       <w:proofErr w:type="gramEnd"/>
       <w:r>
         <w:rPr>
@@ -15160,18 +14901,7 @@
           <w:szCs w:val="20"/>
           <w:lang w:val="en-US" w:eastAsia="ru-RU"/>
         </w:rPr>
-        <w:t xml:space="preserve"> </w:t>
-      </w:r>
-      <w:proofErr w:type="spellStart"/>
-      <w:r>
-        <w:rPr>
-          <w:rFonts w:ascii="Courier New" w:eastAsia="Times New Roman" w:hAnsi="Courier New" w:cs="Courier New"/>
-          <w:color w:val="000000"/>
-          <w:sz w:val="20"/>
-          <w:szCs w:val="20"/>
-          <w:lang w:val="en-US" w:eastAsia="ru-RU"/>
-        </w:rPr>
-        <w:t>info</w:t>
+        <w:t xml:space="preserve"> info</w:t>
       </w:r>
       <w:r>
         <w:rPr>
@@ -15193,7 +14923,6 @@
         </w:rPr>
         <w:t>substring</w:t>
       </w:r>
-      <w:proofErr w:type="spellEnd"/>
       <w:r>
         <w:rPr>
           <w:rFonts w:ascii="Courier New" w:eastAsia="Times New Roman" w:hAnsi="Courier New" w:cs="Courier New"/>
@@ -15204,7 +14933,6 @@
         </w:rPr>
         <w:t>(</w:t>
       </w:r>
-      <w:proofErr w:type="spellStart"/>
       <w:r>
         <w:rPr>
           <w:rFonts w:ascii="Courier New" w:eastAsia="Times New Roman" w:hAnsi="Courier New" w:cs="Courier New"/>
@@ -15215,7 +14943,6 @@
         </w:rPr>
         <w:t>error_index</w:t>
       </w:r>
-      <w:proofErr w:type="spellEnd"/>
       <w:r>
         <w:rPr>
           <w:rFonts w:ascii="Courier New" w:eastAsia="Times New Roman" w:hAnsi="Courier New" w:cs="Courier New"/>
@@ -15446,7 +15173,6 @@
         </w:rPr>
         <w:t xml:space="preserve"> </w:t>
       </w:r>
-      <w:proofErr w:type="spellStart"/>
       <w:proofErr w:type="gramStart"/>
       <w:r>
         <w:rPr>
@@ -15478,7 +15204,6 @@
         </w:rPr>
         <w:t>substring</w:t>
       </w:r>
-      <w:proofErr w:type="spellEnd"/>
       <w:proofErr w:type="gramEnd"/>
       <w:r>
         <w:rPr>
@@ -15518,9 +15243,148 @@
           <w:szCs w:val="20"/>
           <w:lang w:val="en-US" w:eastAsia="ru-RU"/>
         </w:rPr>
+        <w:t xml:space="preserve"> error_index </w:t>
+      </w:r>
+      <w:r>
+        <w:rPr>
+          <w:rFonts w:ascii="Courier New" w:eastAsia="Times New Roman" w:hAnsi="Courier New" w:cs="Courier New"/>
+          <w:color w:val="808030"/>
+          <w:sz w:val="20"/>
+          <w:szCs w:val="20"/>
+          <w:lang w:val="en-US" w:eastAsia="ru-RU"/>
+        </w:rPr>
+        <w:t>-</w:t>
+      </w:r>
+      <w:r>
+        <w:rPr>
+          <w:rFonts w:ascii="Courier New" w:eastAsia="Times New Roman" w:hAnsi="Courier New" w:cs="Courier New"/>
+          <w:color w:val="000000"/>
+          <w:sz w:val="20"/>
+          <w:szCs w:val="20"/>
+          <w:lang w:val="en-US" w:eastAsia="ru-RU"/>
+        </w:rPr>
         <w:t xml:space="preserve"> </w:t>
       </w:r>
-      <w:proofErr w:type="spellStart"/>
+      <w:r>
+        <w:rPr>
+          <w:rFonts w:ascii="Courier New" w:eastAsia="Times New Roman" w:hAnsi="Courier New" w:cs="Courier New"/>
+          <w:color w:val="008C00"/>
+          <w:sz w:val="20"/>
+          <w:szCs w:val="20"/>
+          <w:lang w:val="en-US" w:eastAsia="ru-RU"/>
+        </w:rPr>
+        <w:t>1</w:t>
+      </w:r>
+      <w:r>
+        <w:rPr>
+          <w:rFonts w:ascii="Courier New" w:eastAsia="Times New Roman" w:hAnsi="Courier New" w:cs="Courier New"/>
+          <w:color w:val="808030"/>
+          <w:sz w:val="20"/>
+          <w:szCs w:val="20"/>
+          <w:lang w:val="en-US" w:eastAsia="ru-RU"/>
+        </w:rPr>
+        <w:t>)</w:t>
+      </w:r>
+      <w:r>
+        <w:rPr>
+          <w:rFonts w:ascii="Courier New" w:eastAsia="Times New Roman" w:hAnsi="Courier New" w:cs="Courier New"/>
+          <w:color w:val="000000"/>
+          <w:sz w:val="20"/>
+          <w:szCs w:val="20"/>
+          <w:lang w:val="en-US" w:eastAsia="ru-RU"/>
+        </w:rPr>
+        <w:t xml:space="preserve"> </w:t>
+      </w:r>
+      <w:r>
+        <w:rPr>
+          <w:rFonts w:ascii="Courier New" w:eastAsia="Times New Roman" w:hAnsi="Courier New" w:cs="Courier New"/>
+          <w:color w:val="808030"/>
+          <w:sz w:val="20"/>
+          <w:szCs w:val="20"/>
+          <w:lang w:val="en-US" w:eastAsia="ru-RU"/>
+        </w:rPr>
+        <w:t>+</w:t>
+      </w:r>
+      <w:r>
+        <w:rPr>
+          <w:rFonts w:ascii="Courier New" w:eastAsia="Times New Roman" w:hAnsi="Courier New" w:cs="Courier New"/>
+          <w:color w:val="000000"/>
+          <w:sz w:val="20"/>
+          <w:szCs w:val="20"/>
+          <w:lang w:val="en-US" w:eastAsia="ru-RU"/>
+        </w:rPr>
+        <w:t xml:space="preserve"> </w:t>
+      </w:r>
+      <w:r>
+        <w:rPr>
+          <w:rFonts w:ascii="Courier New" w:eastAsia="Times New Roman" w:hAnsi="Courier New" w:cs="Courier New"/>
+          <w:color w:val="0000E6"/>
+          <w:sz w:val="20"/>
+          <w:szCs w:val="20"/>
+          <w:lang w:val="en-US" w:eastAsia="ru-RU"/>
+        </w:rPr>
+        <w:t>'1'</w:t>
+      </w:r>
+      <w:r>
+        <w:rPr>
+          <w:rFonts w:ascii="Courier New" w:eastAsia="Times New Roman" w:hAnsi="Courier New" w:cs="Courier New"/>
+          <w:color w:val="000000"/>
+          <w:sz w:val="20"/>
+          <w:szCs w:val="20"/>
+          <w:lang w:val="en-US" w:eastAsia="ru-RU"/>
+        </w:rPr>
+        <w:t xml:space="preserve"> </w:t>
+      </w:r>
+      <w:r>
+        <w:rPr>
+          <w:rFonts w:ascii="Courier New" w:eastAsia="Times New Roman" w:hAnsi="Courier New" w:cs="Courier New"/>
+          <w:color w:val="808030"/>
+          <w:sz w:val="20"/>
+          <w:szCs w:val="20"/>
+          <w:lang w:val="en-US" w:eastAsia="ru-RU"/>
+        </w:rPr>
+        <w:t>+</w:t>
+      </w:r>
+      <w:r>
+        <w:rPr>
+          <w:rFonts w:ascii="Courier New" w:eastAsia="Times New Roman" w:hAnsi="Courier New" w:cs="Courier New"/>
+          <w:color w:val="000000"/>
+          <w:sz w:val="20"/>
+          <w:szCs w:val="20"/>
+          <w:lang w:val="en-US" w:eastAsia="ru-RU"/>
+        </w:rPr>
+        <w:t xml:space="preserve"> info</w:t>
+      </w:r>
+      <w:r>
+        <w:rPr>
+          <w:rFonts w:ascii="Courier New" w:eastAsia="Times New Roman" w:hAnsi="Courier New" w:cs="Courier New"/>
+          <w:color w:val="808030"/>
+          <w:sz w:val="20"/>
+          <w:szCs w:val="20"/>
+          <w:lang w:val="en-US" w:eastAsia="ru-RU"/>
+        </w:rPr>
+        <w:t>.</w:t>
+      </w:r>
+      <w:r>
+        <w:rPr>
+          <w:rFonts w:ascii="Courier New" w:eastAsia="Times New Roman" w:hAnsi="Courier New" w:cs="Courier New"/>
+          <w:color w:val="000000"/>
+          <w:sz w:val="20"/>
+          <w:szCs w:val="20"/>
+          <w:lang w:val="en-US" w:eastAsia="ru-RU"/>
+        </w:rPr>
+        <w:t>substring</w:t>
+      </w:r>
+      <w:r>
+        <w:rPr>
+          <w:rFonts w:ascii="Courier New" w:eastAsia="Times New Roman" w:hAnsi="Courier New" w:cs="Courier New"/>
+          <w:color w:val="808030"/>
+          <w:sz w:val="20"/>
+          <w:szCs w:val="20"/>
+          <w:lang w:val="en-US" w:eastAsia="ru-RU"/>
+        </w:rPr>
+        <w:t>(</w:t>
+      </w:r>
       <w:r>
         <w:rPr>
           <w:rFonts w:ascii="Courier New" w:eastAsia="Times New Roman" w:hAnsi="Courier New" w:cs="Courier New"/>
@@ -15531,181 +15395,6 @@
         </w:rPr>
         <w:t>error_index</w:t>
       </w:r>
-      <w:proofErr w:type="spellEnd"/>
-      <w:r>
-        <w:rPr>
-          <w:rFonts w:ascii="Courier New" w:eastAsia="Times New Roman" w:hAnsi="Courier New" w:cs="Courier New"/>
-          <w:color w:val="000000"/>
-          <w:sz w:val="20"/>
-          <w:szCs w:val="20"/>
-          <w:lang w:val="en-US" w:eastAsia="ru-RU"/>
-        </w:rPr>
-        <w:t xml:space="preserve"> </w:t>
-      </w:r>
-      <w:r>
-        <w:rPr>
-          <w:rFonts w:ascii="Courier New" w:eastAsia="Times New Roman" w:hAnsi="Courier New" w:cs="Courier New"/>
-          <w:color w:val="808030"/>
-          <w:sz w:val="20"/>
-          <w:szCs w:val="20"/>
-          <w:lang w:val="en-US" w:eastAsia="ru-RU"/>
-        </w:rPr>
-        <w:t>-</w:t>
-      </w:r>
-      <w:r>
-        <w:rPr>
-          <w:rFonts w:ascii="Courier New" w:eastAsia="Times New Roman" w:hAnsi="Courier New" w:cs="Courier New"/>
-          <w:color w:val="000000"/>
-          <w:sz w:val="20"/>
-          <w:szCs w:val="20"/>
-          <w:lang w:val="en-US" w:eastAsia="ru-RU"/>
-        </w:rPr>
-        <w:t xml:space="preserve"> </w:t>
-      </w:r>
-      <w:r>
-        <w:rPr>
-          <w:rFonts w:ascii="Courier New" w:eastAsia="Times New Roman" w:hAnsi="Courier New" w:cs="Courier New"/>
-          <w:color w:val="008C00"/>
-          <w:sz w:val="20"/>
-          <w:szCs w:val="20"/>
-          <w:lang w:val="en-US" w:eastAsia="ru-RU"/>
-        </w:rPr>
-        <w:t>1</w:t>
-      </w:r>
-      <w:r>
-        <w:rPr>
-          <w:rFonts w:ascii="Courier New" w:eastAsia="Times New Roman" w:hAnsi="Courier New" w:cs="Courier New"/>
-          <w:color w:val="808030"/>
-          <w:sz w:val="20"/>
-          <w:szCs w:val="20"/>
-          <w:lang w:val="en-US" w:eastAsia="ru-RU"/>
-        </w:rPr>
-        <w:t>)</w:t>
-      </w:r>
-      <w:r>
-        <w:rPr>
-          <w:rFonts w:ascii="Courier New" w:eastAsia="Times New Roman" w:hAnsi="Courier New" w:cs="Courier New"/>
-          <w:color w:val="000000"/>
-          <w:sz w:val="20"/>
-          <w:szCs w:val="20"/>
-          <w:lang w:val="en-US" w:eastAsia="ru-RU"/>
-        </w:rPr>
-        <w:t xml:space="preserve"> </w:t>
-      </w:r>
-      <w:r>
-        <w:rPr>
-          <w:rFonts w:ascii="Courier New" w:eastAsia="Times New Roman" w:hAnsi="Courier New" w:cs="Courier New"/>
-          <w:color w:val="808030"/>
-          <w:sz w:val="20"/>
-          <w:szCs w:val="20"/>
-          <w:lang w:val="en-US" w:eastAsia="ru-RU"/>
-        </w:rPr>
-        <w:t>+</w:t>
-      </w:r>
-      <w:r>
-        <w:rPr>
-          <w:rFonts w:ascii="Courier New" w:eastAsia="Times New Roman" w:hAnsi="Courier New" w:cs="Courier New"/>
-          <w:color w:val="000000"/>
-          <w:sz w:val="20"/>
-          <w:szCs w:val="20"/>
-          <w:lang w:val="en-US" w:eastAsia="ru-RU"/>
-        </w:rPr>
-        <w:t xml:space="preserve"> </w:t>
-      </w:r>
-      <w:r>
-        <w:rPr>
-          <w:rFonts w:ascii="Courier New" w:eastAsia="Times New Roman" w:hAnsi="Courier New" w:cs="Courier New"/>
-          <w:color w:val="0000E6"/>
-          <w:sz w:val="20"/>
-          <w:szCs w:val="20"/>
-          <w:lang w:val="en-US" w:eastAsia="ru-RU"/>
-        </w:rPr>
-        <w:t>'1'</w:t>
-      </w:r>
-      <w:r>
-        <w:rPr>
-          <w:rFonts w:ascii="Courier New" w:eastAsia="Times New Roman" w:hAnsi="Courier New" w:cs="Courier New"/>
-          <w:color w:val="000000"/>
-          <w:sz w:val="20"/>
-          <w:szCs w:val="20"/>
-          <w:lang w:val="en-US" w:eastAsia="ru-RU"/>
-        </w:rPr>
-        <w:t xml:space="preserve"> </w:t>
-      </w:r>
-      <w:r>
-        <w:rPr>
-          <w:rFonts w:ascii="Courier New" w:eastAsia="Times New Roman" w:hAnsi="Courier New" w:cs="Courier New"/>
-          <w:color w:val="808030"/>
-          <w:sz w:val="20"/>
-          <w:szCs w:val="20"/>
-          <w:lang w:val="en-US" w:eastAsia="ru-RU"/>
-        </w:rPr>
-        <w:t>+</w:t>
-      </w:r>
-      <w:r>
-        <w:rPr>
-          <w:rFonts w:ascii="Courier New" w:eastAsia="Times New Roman" w:hAnsi="Courier New" w:cs="Courier New"/>
-          <w:color w:val="000000"/>
-          <w:sz w:val="20"/>
-          <w:szCs w:val="20"/>
-          <w:lang w:val="en-US" w:eastAsia="ru-RU"/>
-        </w:rPr>
-        <w:t xml:space="preserve"> </w:t>
-      </w:r>
-      <w:proofErr w:type="spellStart"/>
-      <w:r>
-        <w:rPr>
-          <w:rFonts w:ascii="Courier New" w:eastAsia="Times New Roman" w:hAnsi="Courier New" w:cs="Courier New"/>
-          <w:color w:val="000000"/>
-          <w:sz w:val="20"/>
-          <w:szCs w:val="20"/>
-          <w:lang w:val="en-US" w:eastAsia="ru-RU"/>
-        </w:rPr>
-        <w:t>info</w:t>
-      </w:r>
-      <w:r>
-        <w:rPr>
-          <w:rFonts w:ascii="Courier New" w:eastAsia="Times New Roman" w:hAnsi="Courier New" w:cs="Courier New"/>
-          <w:color w:val="808030"/>
-          <w:sz w:val="20"/>
-          <w:szCs w:val="20"/>
-          <w:lang w:val="en-US" w:eastAsia="ru-RU"/>
-        </w:rPr>
-        <w:t>.</w:t>
-      </w:r>
-      <w:r>
-        <w:rPr>
-          <w:rFonts w:ascii="Courier New" w:eastAsia="Times New Roman" w:hAnsi="Courier New" w:cs="Courier New"/>
-          <w:color w:val="000000"/>
-          <w:sz w:val="20"/>
-          <w:szCs w:val="20"/>
-          <w:lang w:val="en-US" w:eastAsia="ru-RU"/>
-        </w:rPr>
-        <w:t>substring</w:t>
-      </w:r>
-      <w:proofErr w:type="spellEnd"/>
-      <w:r>
-        <w:rPr>
-          <w:rFonts w:ascii="Courier New" w:eastAsia="Times New Roman" w:hAnsi="Courier New" w:cs="Courier New"/>
-          <w:color w:val="808030"/>
-          <w:sz w:val="20"/>
-          <w:szCs w:val="20"/>
-          <w:lang w:val="en-US" w:eastAsia="ru-RU"/>
-        </w:rPr>
-        <w:t>(</w:t>
-      </w:r>
-      <w:proofErr w:type="spellStart"/>
-      <w:r>
-        <w:rPr>
-          <w:rFonts w:ascii="Courier New" w:eastAsia="Times New Roman" w:hAnsi="Courier New" w:cs="Courier New"/>
-          <w:color w:val="000000"/>
-          <w:sz w:val="20"/>
-          <w:szCs w:val="20"/>
-          <w:lang w:val="en-US" w:eastAsia="ru-RU"/>
-        </w:rPr>
-        <w:t>error_index</w:t>
-      </w:r>
-      <w:proofErr w:type="spellEnd"/>
       <w:r>
         <w:rPr>
           <w:rFonts w:ascii="Courier New" w:eastAsia="Times New Roman" w:hAnsi="Courier New" w:cs="Courier New"/>
@@ -15766,7 +15455,6 @@
           <w:szCs w:val="20"/>
           <w:lang w:val="en-US" w:eastAsia="ru-RU"/>
         </w:rPr>
-        <w:lastRenderedPageBreak/>
         <w:t xml:space="preserve">                    </w:t>
       </w:r>
       <w:r>
@@ -16013,7 +15701,6 @@
         </w:rPr>
         <w:t xml:space="preserve">            </w:t>
       </w:r>
-      <w:proofErr w:type="spellStart"/>
       <w:r>
         <w:rPr>
           <w:rFonts w:ascii="Courier New" w:eastAsia="Times New Roman" w:hAnsi="Courier New" w:cs="Courier New"/>
@@ -16066,7 +15753,6 @@
         </w:rPr>
         <w:t>println</w:t>
       </w:r>
-      <w:proofErr w:type="spellEnd"/>
       <w:r>
         <w:rPr>
           <w:rFonts w:ascii="Courier New" w:eastAsia="Times New Roman" w:hAnsi="Courier New" w:cs="Courier New"/>
@@ -16115,20 +15801,8 @@
           <w:szCs w:val="20"/>
           <w:lang w:val="en-US" w:eastAsia="ru-RU"/>
         </w:rPr>
-        <w:t xml:space="preserve"> </w:t>
-      </w:r>
-      <w:proofErr w:type="spellStart"/>
-      <w:r>
-        <w:rPr>
-          <w:rFonts w:ascii="Courier New" w:eastAsia="Times New Roman" w:hAnsi="Courier New" w:cs="Courier New"/>
-          <w:color w:val="000000"/>
-          <w:sz w:val="20"/>
-          <w:szCs w:val="20"/>
-          <w:lang w:val="en-US" w:eastAsia="ru-RU"/>
-        </w:rPr>
-        <w:t>error_index</w:t>
-      </w:r>
-      <w:proofErr w:type="spellEnd"/>
+        <w:t xml:space="preserve"> error_index</w:t>
+      </w:r>
       <w:r>
         <w:rPr>
           <w:rFonts w:ascii="Courier New" w:eastAsia="Times New Roman" w:hAnsi="Courier New" w:cs="Courier New"/>
@@ -16243,7 +15917,6 @@
         </w:rPr>
         <w:t xml:space="preserve">        </w:t>
       </w:r>
-      <w:proofErr w:type="spellStart"/>
       <w:r>
         <w:rPr>
           <w:rFonts w:ascii="Courier New" w:eastAsia="Times New Roman" w:hAnsi="Courier New" w:cs="Courier New"/>
@@ -16296,7 +15969,6 @@
         </w:rPr>
         <w:t>println</w:t>
       </w:r>
-      <w:proofErr w:type="spellEnd"/>
       <w:r>
         <w:rPr>
           <w:rFonts w:ascii="Courier New" w:eastAsia="Times New Roman" w:hAnsi="Courier New" w:cs="Courier New"/>
@@ -16347,7 +16019,6 @@
         </w:rPr>
         <w:t xml:space="preserve"> </w:t>
       </w:r>
-      <w:proofErr w:type="spellStart"/>
       <w:proofErr w:type="gramStart"/>
       <w:r>
         <w:rPr>
@@ -16379,7 +16050,6 @@
         </w:rPr>
         <w:t>replaceAll</w:t>
       </w:r>
-      <w:proofErr w:type="spellEnd"/>
       <w:proofErr w:type="gramEnd"/>
       <w:r>
         <w:rPr>
@@ -16633,7 +16303,6 @@
       </w:pPr>
       <w:bookmarkStart w:id="5" w:name="_Toc178799480"/>
       <w:r>
-        <w:lastRenderedPageBreak/>
         <w:t>Список использованных источников</w:t>
       </w:r>
       <w:bookmarkEnd w:id="5"/>

</xml_diff>